<commit_message>
màj présentation et traitement de base des données
</commit_message>
<xml_diff>
--- a/Documentation/TP1 - Data Mining.docx
+++ b/Documentation/TP1 - Data Mining.docx
@@ -4,18 +4,799 @@
   <w:body>
     <w:p>
       <w:pPr>
-        <w:pStyle w:val="Photo"/>
-      </w:pPr>
-      <w:r>
-        <w:rPr>
-          <w:noProof/>
+        <w:spacing w:before="0" w:after="0" w:line="240" w:lineRule="auto"/>
+        <w:rPr>
+          <w:rFonts w:ascii="Times New Roman" w:eastAsia="Times New Roman" w:hAnsi="Times New Roman" w:cs="Times New Roman"/>
+          <w:color w:val="auto"/>
+          <w:sz w:val="24"/>
+          <w:szCs w:val="24"/>
           <w:lang w:eastAsia="fr-FR"/>
         </w:rPr>
+      </w:pPr>
+    </w:p>
+    <w:p>
+      <w:pPr>
+        <w:pStyle w:val="Titre"/>
+        <w:rPr>
+          <w:b/>
+          <w:bCs/>
+          <w:color w:val="auto"/>
+        </w:rPr>
+      </w:pPr>
+      <w:proofErr w:type="spellStart"/>
+      <w:r>
+        <w:rPr>
+          <w:b/>
+          <w:bCs/>
+          <w:color w:val="auto"/>
+        </w:rPr>
+        <w:t>Weather</w:t>
+      </w:r>
+      <w:proofErr w:type="spellEnd"/>
+      <w:r>
+        <w:rPr>
+          <w:b/>
+          <w:bCs/>
+          <w:color w:val="auto"/>
+        </w:rPr>
+        <w:t xml:space="preserve"> in </w:t>
+      </w:r>
+      <w:proofErr w:type="spellStart"/>
+      <w:r>
+        <w:rPr>
+          <w:b/>
+          <w:bCs/>
+          <w:color w:val="auto"/>
+        </w:rPr>
+        <w:t>Australia</w:t>
+      </w:r>
+      <w:proofErr w:type="spellEnd"/>
+    </w:p>
+    <w:p>
+      <w:pPr>
+        <w:pStyle w:val="Sous-titre"/>
+        <w:rPr>
+          <w:color w:val="auto"/>
+        </w:rPr>
+      </w:pPr>
+      <w:r>
+        <w:rPr>
+          <w:color w:val="auto"/>
+        </w:rPr>
+        <w:t>Forage de données</w:t>
+      </w:r>
+    </w:p>
+    <w:p>
+      <w:pPr>
+        <w:pStyle w:val="Coordonnes"/>
+        <w:rPr>
+          <w:color w:val="auto"/>
+        </w:rPr>
+      </w:pPr>
+    </w:p>
+    <w:p>
+      <w:pPr>
+        <w:pStyle w:val="Coordonnes"/>
+        <w:rPr>
+          <w:color w:val="auto"/>
+        </w:rPr>
+      </w:pPr>
+    </w:p>
+    <w:p>
+      <w:pPr>
+        <w:pStyle w:val="Coordonnes"/>
+        <w:rPr>
+          <w:color w:val="auto"/>
+        </w:rPr>
+      </w:pPr>
+    </w:p>
+    <w:p>
+      <w:pPr>
+        <w:pStyle w:val="Coordonnes"/>
+        <w:rPr>
+          <w:color w:val="auto"/>
+        </w:rPr>
+      </w:pPr>
+    </w:p>
+    <w:p>
+      <w:pPr>
+        <w:pStyle w:val="Coordonnes"/>
+        <w:rPr>
+          <w:color w:val="auto"/>
+        </w:rPr>
+      </w:pPr>
+    </w:p>
+    <w:p>
+      <w:pPr>
+        <w:pStyle w:val="Coordonnes"/>
+        <w:rPr>
+          <w:color w:val="auto"/>
+        </w:rPr>
+      </w:pPr>
+    </w:p>
+    <w:p>
+      <w:pPr>
+        <w:pStyle w:val="Coordonnes"/>
+        <w:rPr>
+          <w:color w:val="auto"/>
+        </w:rPr>
+      </w:pPr>
+    </w:p>
+    <w:p>
+      <w:pPr>
+        <w:pStyle w:val="Coordonnes"/>
+        <w:rPr>
+          <w:color w:val="auto"/>
+        </w:rPr>
+      </w:pPr>
+    </w:p>
+    <w:p>
+      <w:pPr>
+        <w:pStyle w:val="Coordonnes"/>
+        <w:rPr>
+          <w:color w:val="auto"/>
+        </w:rPr>
+      </w:pPr>
+    </w:p>
+    <w:p>
+      <w:pPr>
+        <w:pStyle w:val="Coordonnes"/>
+        <w:rPr>
+          <w:color w:val="auto"/>
+        </w:rPr>
+      </w:pPr>
+    </w:p>
+    <w:p>
+      <w:pPr>
+        <w:pStyle w:val="Coordonnes"/>
+        <w:rPr>
+          <w:color w:val="auto"/>
+        </w:rPr>
+      </w:pPr>
+    </w:p>
+    <w:p>
+      <w:pPr>
+        <w:pStyle w:val="Coordonnes"/>
+        <w:rPr>
+          <w:color w:val="auto"/>
+        </w:rPr>
+      </w:pPr>
+    </w:p>
+    <w:p>
+      <w:pPr>
+        <w:pStyle w:val="Coordonnes"/>
+        <w:rPr>
+          <w:color w:val="auto"/>
+        </w:rPr>
+      </w:pPr>
+    </w:p>
+    <w:p>
+      <w:pPr>
+        <w:pStyle w:val="Coordonnes"/>
+        <w:rPr>
+          <w:color w:val="auto"/>
+        </w:rPr>
+      </w:pPr>
+    </w:p>
+    <w:p>
+      <w:pPr>
+        <w:pStyle w:val="Coordonnes"/>
+        <w:rPr>
+          <w:color w:val="auto"/>
+        </w:rPr>
+      </w:pPr>
+    </w:p>
+    <w:p>
+      <w:pPr>
+        <w:pStyle w:val="Coordonnes"/>
+        <w:rPr>
+          <w:color w:val="auto"/>
+        </w:rPr>
+      </w:pPr>
+    </w:p>
+    <w:p>
+      <w:pPr>
+        <w:pStyle w:val="Coordonnes"/>
+        <w:rPr>
+          <w:color w:val="auto"/>
+        </w:rPr>
+      </w:pPr>
+    </w:p>
+    <w:p>
+      <w:pPr>
+        <w:pStyle w:val="Coordonnes"/>
+        <w:rPr>
+          <w:color w:val="auto"/>
+        </w:rPr>
+      </w:pPr>
+    </w:p>
+    <w:p>
+      <w:pPr>
+        <w:pStyle w:val="Coordonnes"/>
+        <w:rPr>
+          <w:color w:val="auto"/>
+        </w:rPr>
+      </w:pPr>
+    </w:p>
+    <w:p>
+      <w:pPr>
+        <w:pStyle w:val="Coordonnes"/>
+        <w:rPr>
+          <w:color w:val="auto"/>
+        </w:rPr>
+      </w:pPr>
+    </w:p>
+    <w:p>
+      <w:pPr>
+        <w:pStyle w:val="Coordonnes"/>
+        <w:rPr>
+          <w:color w:val="auto"/>
+        </w:rPr>
+      </w:pPr>
+    </w:p>
+    <w:p>
+      <w:pPr>
+        <w:pStyle w:val="Coordonnes"/>
+        <w:rPr>
+          <w:color w:val="auto"/>
+        </w:rPr>
+      </w:pPr>
+    </w:p>
+    <w:p>
+      <w:pPr>
+        <w:pStyle w:val="Coordonnes"/>
+        <w:rPr>
+          <w:color w:val="auto"/>
+        </w:rPr>
+      </w:pPr>
+    </w:p>
+    <w:p>
+      <w:pPr>
+        <w:pStyle w:val="Coordonnes"/>
+        <w:rPr>
+          <w:color w:val="auto"/>
+        </w:rPr>
+      </w:pPr>
+    </w:p>
+    <w:p>
+      <w:pPr>
+        <w:pStyle w:val="Coordonnes"/>
+        <w:rPr>
+          <w:color w:val="auto"/>
+        </w:rPr>
+      </w:pPr>
+    </w:p>
+    <w:p>
+      <w:pPr>
+        <w:pStyle w:val="Coordonnes"/>
+        <w:rPr>
+          <w:color w:val="auto"/>
+        </w:rPr>
+      </w:pPr>
+    </w:p>
+    <w:p>
+      <w:pPr>
+        <w:pStyle w:val="Coordonnes"/>
+        <w:rPr>
+          <w:color w:val="auto"/>
+        </w:rPr>
+      </w:pPr>
+    </w:p>
+    <w:p>
+      <w:pPr>
+        <w:pStyle w:val="Coordonnes"/>
+        <w:rPr>
+          <w:color w:val="auto"/>
+        </w:rPr>
+      </w:pPr>
+    </w:p>
+    <w:p>
+      <w:pPr>
+        <w:pStyle w:val="Coordonnes"/>
+        <w:rPr>
+          <w:color w:val="auto"/>
+        </w:rPr>
+      </w:pPr>
+    </w:p>
+    <w:p>
+      <w:pPr>
+        <w:pStyle w:val="Coordonnes"/>
+        <w:rPr>
+          <w:color w:val="auto"/>
+        </w:rPr>
+      </w:pPr>
+    </w:p>
+    <w:p>
+      <w:pPr>
+        <w:pStyle w:val="Coordonnes"/>
+        <w:rPr>
+          <w:color w:val="auto"/>
+        </w:rPr>
+      </w:pPr>
+    </w:p>
+    <w:p>
+      <w:pPr>
+        <w:pStyle w:val="Coordonnes"/>
+        <w:rPr>
+          <w:color w:val="auto"/>
+        </w:rPr>
+      </w:pPr>
+    </w:p>
+    <w:p>
+      <w:pPr>
+        <w:pStyle w:val="Coordonnes"/>
+        <w:rPr>
+          <w:color w:val="auto"/>
+        </w:rPr>
+      </w:pPr>
+    </w:p>
+    <w:p>
+      <w:pPr>
+        <w:pStyle w:val="Coordonnes"/>
+        <w:rPr>
+          <w:color w:val="auto"/>
+        </w:rPr>
+      </w:pPr>
+    </w:p>
+    <w:p>
+      <w:pPr>
+        <w:pStyle w:val="Coordonnes"/>
+        <w:rPr>
+          <w:color w:val="auto"/>
+        </w:rPr>
+      </w:pPr>
+    </w:p>
+    <w:p>
+      <w:pPr>
+        <w:pStyle w:val="Coordonnes"/>
+        <w:rPr>
+          <w:color w:val="auto"/>
+        </w:rPr>
+      </w:pPr>
+    </w:p>
+    <w:p>
+      <w:pPr>
+        <w:pStyle w:val="Coordonnes"/>
+        <w:rPr>
+          <w:color w:val="auto"/>
+        </w:rPr>
+      </w:pPr>
+    </w:p>
+    <w:p>
+      <w:pPr>
+        <w:pStyle w:val="Coordonnes"/>
+      </w:pPr>
+      <w:r>
+        <w:rPr>
+          <w:color w:val="auto"/>
+        </w:rPr>
+        <w:t xml:space="preserve">Baptiste MARTEL, Antoine DUTEYRAT, </w:t>
+      </w:r>
+      <w:r>
+        <w:rPr>
+          <w:color w:val="auto"/>
+          <w:lang w:bidi="fr-FR"/>
+        </w:rPr>
+        <w:t>Joshua, Guillaume</w:t>
+      </w:r>
+      <w:r>
+        <w:rPr>
+          <w:lang w:bidi="fr-FR"/>
+        </w:rPr>
+        <w:br w:type="page"/>
+      </w:r>
+    </w:p>
+    <w:p>
+      <w:pPr>
+        <w:pStyle w:val="Titre1"/>
+        <w:rPr>
+          <w:b/>
+          <w:bCs/>
+          <w:color w:val="FF0000"/>
+        </w:rPr>
+      </w:pPr>
+      <w:r>
+        <w:rPr>
+          <w:b/>
+          <w:bCs/>
+          <w:color w:val="FF0000"/>
+        </w:rPr>
+        <w:lastRenderedPageBreak/>
+        <w:t>Présentation des données</w:t>
+      </w:r>
+    </w:p>
+    <w:p>
+      <w:pPr>
+        <w:rPr>
+          <w:color w:val="auto"/>
+        </w:rPr>
+      </w:pPr>
+      <w:r>
+        <w:rPr>
+          <w:color w:val="auto"/>
+        </w:rPr>
+        <w:t>Pour mener à bien TP, nous avons choisi d</w:t>
+      </w:r>
+      <w:r>
+        <w:rPr>
+          <w:color w:val="auto"/>
+        </w:rPr>
+        <w:t>’</w:t>
+      </w:r>
+      <w:r>
+        <w:rPr>
+          <w:color w:val="auto"/>
+        </w:rPr>
+        <w:t>étudier un ensemble de données numériques basé sur le thème de la météorologie. Ces données, ci-dessous ont été collectées dans le but de prédire le temps du lendemain : pluvieux ou non</w:t>
+      </w:r>
+      <w:r>
+        <w:rPr>
+          <w:color w:val="auto"/>
+        </w:rPr>
+        <w:t>, ce qui représente nos deux classes</w:t>
+      </w:r>
+      <w:r>
+        <w:rPr>
+          <w:color w:val="auto"/>
+        </w:rPr>
+        <w:t>.</w:t>
+      </w:r>
+    </w:p>
+    <w:p>
+      <w:pPr>
+        <w:rPr>
+          <w:color w:val="auto"/>
+        </w:rPr>
+      </w:pPr>
+      <w:r>
+        <w:rPr>
+          <w:color w:val="auto"/>
+        </w:rPr>
+        <w:t>En enlevant notre attribut label du dataset, nous avons</w:t>
+      </w:r>
+      <w:r>
+        <w:rPr>
+          <w:color w:val="auto"/>
+        </w:rPr>
+        <w:t xml:space="preserve"> donc 22 </w:t>
+      </w:r>
+      <w:r>
+        <w:rPr>
+          <w:color w:val="auto"/>
+        </w:rPr>
+        <w:t>variables</w:t>
+      </w:r>
+      <w:r>
+        <w:rPr>
+          <w:color w:val="auto"/>
+        </w:rPr>
+        <w:t xml:space="preserve"> distinct</w:t>
+      </w:r>
+      <w:r>
+        <w:rPr>
+          <w:color w:val="auto"/>
+        </w:rPr>
+        <w:t>e</w:t>
+      </w:r>
+      <w:r>
+        <w:rPr>
+          <w:color w:val="auto"/>
+        </w:rPr>
+        <w:t>s</w:t>
+      </w:r>
+      <w:r>
+        <w:rPr>
+          <w:color w:val="auto"/>
+        </w:rPr>
+        <w:t xml:space="preserve"> qui nous aiderons à réaliser notre classification : </w:t>
+      </w:r>
+    </w:p>
+    <w:p>
+      <w:pPr>
+        <w:rPr>
+          <w:i/>
+          <w:iCs/>
+          <w:color w:val="A6A6A6" w:themeColor="background1" w:themeShade="A6"/>
+          <w:lang w:val="en-US"/>
+        </w:rPr>
+      </w:pPr>
+      <w:r>
+        <w:rPr>
+          <w:i/>
+          <w:iCs/>
+          <w:color w:val="A6A6A6" w:themeColor="background1" w:themeShade="A6"/>
+          <w:lang w:val="en-US"/>
+        </w:rPr>
+        <w:t xml:space="preserve">Date, Location, </w:t>
+      </w:r>
+      <w:proofErr w:type="spellStart"/>
+      <w:r>
+        <w:rPr>
+          <w:i/>
+          <w:iCs/>
+          <w:color w:val="A6A6A6" w:themeColor="background1" w:themeShade="A6"/>
+          <w:lang w:val="en-US"/>
+        </w:rPr>
+        <w:t>MinTemp</w:t>
+      </w:r>
+      <w:proofErr w:type="spellEnd"/>
+      <w:r>
+        <w:rPr>
+          <w:i/>
+          <w:iCs/>
+          <w:color w:val="A6A6A6" w:themeColor="background1" w:themeShade="A6"/>
+          <w:lang w:val="en-US"/>
+        </w:rPr>
+        <w:t xml:space="preserve">, </w:t>
+      </w:r>
+      <w:proofErr w:type="spellStart"/>
+      <w:r>
+        <w:rPr>
+          <w:i/>
+          <w:iCs/>
+          <w:color w:val="A6A6A6" w:themeColor="background1" w:themeShade="A6"/>
+          <w:lang w:val="en-US"/>
+        </w:rPr>
+        <w:t>MaxTemp</w:t>
+      </w:r>
+      <w:proofErr w:type="spellEnd"/>
+      <w:r>
+        <w:rPr>
+          <w:i/>
+          <w:iCs/>
+          <w:color w:val="A6A6A6" w:themeColor="background1" w:themeShade="A6"/>
+          <w:lang w:val="en-US"/>
+        </w:rPr>
+        <w:t xml:space="preserve">, Rainfall, Evaporation, Sunshine, </w:t>
+      </w:r>
+      <w:proofErr w:type="spellStart"/>
+      <w:r>
+        <w:rPr>
+          <w:i/>
+          <w:iCs/>
+          <w:color w:val="A6A6A6" w:themeColor="background1" w:themeShade="A6"/>
+          <w:lang w:val="en-US"/>
+        </w:rPr>
+        <w:t>WindGustDir</w:t>
+      </w:r>
+      <w:proofErr w:type="spellEnd"/>
+      <w:r>
+        <w:rPr>
+          <w:i/>
+          <w:iCs/>
+          <w:color w:val="A6A6A6" w:themeColor="background1" w:themeShade="A6"/>
+          <w:lang w:val="en-US"/>
+        </w:rPr>
+        <w:t xml:space="preserve">, </w:t>
+      </w:r>
+      <w:proofErr w:type="spellStart"/>
+      <w:r>
+        <w:rPr>
+          <w:i/>
+          <w:iCs/>
+          <w:color w:val="A6A6A6" w:themeColor="background1" w:themeShade="A6"/>
+          <w:lang w:val="en-US"/>
+        </w:rPr>
+        <w:t>WindGustSpeed</w:t>
+      </w:r>
+      <w:proofErr w:type="spellEnd"/>
+      <w:r>
+        <w:rPr>
+          <w:i/>
+          <w:iCs/>
+          <w:color w:val="A6A6A6" w:themeColor="background1" w:themeShade="A6"/>
+          <w:lang w:val="en-US"/>
+        </w:rPr>
+        <w:t xml:space="preserve">, WindDir9am, WindDir3pm, WindSpeed9am, WindSpeed3pm, Humidity9am, Humidity3pm, Pressure9am, Pressure3pm, Cloud9am, Cloud3pm, Temp9am, Temp3pm, </w:t>
+      </w:r>
+      <w:proofErr w:type="spellStart"/>
+      <w:r>
+        <w:rPr>
+          <w:i/>
+          <w:iCs/>
+          <w:color w:val="A6A6A6" w:themeColor="background1" w:themeShade="A6"/>
+          <w:lang w:val="en-US"/>
+        </w:rPr>
+        <w:t>RainToday</w:t>
+      </w:r>
+      <w:proofErr w:type="spellEnd"/>
+      <w:r>
+        <w:rPr>
+          <w:i/>
+          <w:iCs/>
+          <w:color w:val="A6A6A6" w:themeColor="background1" w:themeShade="A6"/>
+          <w:lang w:val="en-US"/>
+        </w:rPr>
+        <w:t xml:space="preserve">, </w:t>
+      </w:r>
+      <w:proofErr w:type="spellStart"/>
+      <w:r>
+        <w:rPr>
+          <w:i/>
+          <w:iCs/>
+          <w:color w:val="A6A6A6" w:themeColor="background1" w:themeShade="A6"/>
+          <w:lang w:val="en-US"/>
+        </w:rPr>
+        <w:t>RainTomorrow</w:t>
+      </w:r>
+      <w:proofErr w:type="spellEnd"/>
+      <w:r>
+        <w:rPr>
+          <w:i/>
+          <w:iCs/>
+          <w:color w:val="A6A6A6" w:themeColor="background1" w:themeShade="A6"/>
+          <w:lang w:val="en-US"/>
+        </w:rPr>
+        <w:t>.</w:t>
+      </w:r>
+    </w:p>
+    <w:p>
+      <w:pPr>
+        <w:rPr>
+          <w:color w:val="auto"/>
+        </w:rPr>
+      </w:pPr>
+      <w:r>
+        <w:rPr>
+          <w:color w:val="auto"/>
+        </w:rPr>
+        <w:t>Nous avons pu observer</w:t>
+      </w:r>
+      <w:r>
+        <w:rPr>
+          <w:color w:val="auto"/>
+        </w:rPr>
+        <w:t xml:space="preserve"> un total de </w:t>
+      </w:r>
+      <w:r>
+        <w:rPr>
+          <w:color w:val="auto"/>
+          <w:u w:val="single"/>
+        </w:rPr>
+        <w:t>112</w:t>
+      </w:r>
+      <w:r>
+        <w:rPr>
+          <w:color w:val="auto"/>
+          <w:u w:val="single"/>
+        </w:rPr>
+        <w:t xml:space="preserve"> </w:t>
+      </w:r>
+      <w:r>
+        <w:rPr>
+          <w:color w:val="auto"/>
+          <w:u w:val="single"/>
+        </w:rPr>
+        <w:t>925</w:t>
+      </w:r>
+      <w:r>
+        <w:rPr>
+          <w:color w:val="auto"/>
+        </w:rPr>
+        <w:t xml:space="preserve"> instances : </w:t>
+      </w:r>
+      <w:r>
+        <w:rPr>
+          <w:color w:val="auto"/>
+          <w:u w:val="single"/>
+        </w:rPr>
+        <w:t>87</w:t>
+      </w:r>
+      <w:r>
+        <w:rPr>
+          <w:color w:val="auto"/>
+          <w:u w:val="single"/>
+        </w:rPr>
+        <w:t xml:space="preserve"> </w:t>
+      </w:r>
+      <w:r>
+        <w:rPr>
+          <w:color w:val="auto"/>
+          <w:u w:val="single"/>
+        </w:rPr>
+        <w:t>906</w:t>
+      </w:r>
+      <w:r>
+        <w:rPr>
+          <w:color w:val="auto"/>
+        </w:rPr>
+        <w:t xml:space="preserve"> appartenant à la classe où il ne pleut pas le lendemain et </w:t>
+      </w:r>
+      <w:r>
+        <w:rPr>
+          <w:color w:val="auto"/>
+          <w:u w:val="single"/>
+        </w:rPr>
+        <w:t>25</w:t>
+      </w:r>
+      <w:r>
+        <w:rPr>
+          <w:color w:val="auto"/>
+          <w:u w:val="single"/>
+        </w:rPr>
+        <w:t xml:space="preserve"> </w:t>
+      </w:r>
+      <w:r>
+        <w:rPr>
+          <w:color w:val="auto"/>
+          <w:u w:val="single"/>
+        </w:rPr>
+        <w:t>019</w:t>
+      </w:r>
+      <w:r>
+        <w:rPr>
+          <w:color w:val="auto"/>
+        </w:rPr>
+        <w:t xml:space="preserve"> </w:t>
+      </w:r>
+      <w:r>
+        <w:rPr>
+          <w:color w:val="auto"/>
+        </w:rPr>
+        <w:t>appartenant à l’autre classe.</w:t>
+      </w:r>
+      <w:r>
+        <w:rPr>
+          <w:color w:val="auto"/>
+        </w:rPr>
+        <w:t xml:space="preserve"> Cela crée un déséquilibre</w:t>
+      </w:r>
+      <w:r>
+        <w:rPr>
+          <w:color w:val="auto"/>
+        </w:rPr>
+        <w:t xml:space="preserve"> de classe.</w:t>
+      </w:r>
+    </w:p>
+    <w:p>
+      <w:pPr>
+        <w:pStyle w:val="Titre1"/>
+        <w:rPr>
+          <w:b/>
+          <w:bCs/>
+          <w:color w:val="FF0000"/>
+        </w:rPr>
+      </w:pPr>
+      <w:r>
+        <w:rPr>
+          <w:b/>
+          <w:bCs/>
+          <w:color w:val="FF0000"/>
+        </w:rPr>
+        <w:t xml:space="preserve">Vérification et </w:t>
+      </w:r>
+      <w:r>
+        <w:rPr>
+          <w:b/>
+          <w:bCs/>
+          <w:color w:val="FF0000"/>
+        </w:rPr>
+        <w:t>prétraitement</w:t>
+      </w:r>
+      <w:r>
+        <w:rPr>
+          <w:b/>
+          <w:bCs/>
+          <w:color w:val="FF0000"/>
+        </w:rPr>
+        <w:t xml:space="preserve"> des données</w:t>
+      </w:r>
+    </w:p>
+    <w:p>
+      <w:pPr>
+        <w:pStyle w:val="Listepuces"/>
+        <w:numPr>
+          <w:ilvl w:val="0"/>
+          <w:numId w:val="0"/>
+        </w:numPr>
+        <w:jc w:val="center"/>
+      </w:pPr>
+      <w:r>
         <w:drawing>
-          <wp:inline distT="0" distB="0" distL="0" distR="0" wp14:anchorId="5B832F16" wp14:editId="52B25155">
-            <wp:extent cx="5440680" cy="3611880"/>
-            <wp:effectExtent l="0" t="0" r="7620" b="7620"/>
-            <wp:docPr id="3" name="Image 3" descr="Colonnes d’un monument vu d’en bas et ciel bleu"/>
+          <wp:inline distT="0" distB="0" distL="0" distR="0" wp14:anchorId="0B23ED3F" wp14:editId="213EC364">
+            <wp:extent cx="1164493" cy="3275872"/>
+            <wp:effectExtent l="0" t="0" r="4445" b="1270"/>
+            <wp:docPr id="2" name="Image 2"/>
             <wp:cNvGraphicFramePr>
               <a:graphicFrameLocks xmlns:a="http://schemas.openxmlformats.org/drawingml/2006/main" noChangeAspect="1"/>
             </wp:cNvGraphicFramePr>
@@ -23,17 +804,11 @@
               <a:graphicData uri="http://schemas.openxmlformats.org/drawingml/2006/picture">
                 <pic:pic xmlns:pic="http://schemas.openxmlformats.org/drawingml/2006/picture">
                   <pic:nvPicPr>
-                    <pic:cNvPr id="3" name="History_Cover_Image.jpg"/>
+                    <pic:cNvPr id="1" name=""/>
                     <pic:cNvPicPr/>
                   </pic:nvPicPr>
                   <pic:blipFill>
-                    <a:blip r:embed="rId8">
-                      <a:extLst>
-                        <a:ext uri="{28A0092B-C50C-407E-A947-70E740481C1C}">
-                          <a14:useLocalDpi xmlns:a14="http://schemas.microsoft.com/office/drawing/2010/main" val="0"/>
-                        </a:ext>
-                      </a:extLst>
-                    </a:blip>
+                    <a:blip r:embed="rId8"/>
                     <a:stretch>
                       <a:fillRect/>
                     </a:stretch>
@@ -41,7 +816,7 @@
                   <pic:spPr>
                     <a:xfrm>
                       <a:off x="0" y="0"/>
-                      <a:ext cx="5440680" cy="3611880"/>
+                      <a:ext cx="1164493" cy="3275872"/>
                     </a:xfrm>
                     <a:prstGeom prst="rect">
                       <a:avLst/>
@@ -53,276 +828,221 @@
           </wp:inline>
         </w:drawing>
       </w:r>
-    </w:p>
-    <w:p>
-      <w:pPr>
-        <w:pStyle w:val="Titre"/>
-        <w:rPr>
-          <w:b/>
-          <w:bCs/>
-        </w:rPr>
-      </w:pPr>
-      <w:r>
-        <w:rPr>
-          <w:b/>
-          <w:bCs/>
-        </w:rPr>
-        <w:t>Rapport TP</w:t>
-      </w:r>
-      <w:r>
-        <w:rPr>
-          <w:b/>
-          <w:bCs/>
-          <w:sz w:val="72"/>
-          <w:szCs w:val="72"/>
-        </w:rPr>
-        <w:t>1</w:t>
-      </w:r>
-    </w:p>
-    <w:p>
-      <w:pPr>
-        <w:pStyle w:val="Sous-titre"/>
-      </w:pPr>
-      <w:r>
-        <w:t>Forage de données</w:t>
-      </w:r>
-    </w:p>
-    <w:p>
-      <w:pPr>
-        <w:pStyle w:val="Coordonnes"/>
-      </w:pPr>
-      <w:r>
-        <w:t xml:space="preserve">Baptiste MARTEL, Antoine DUTEYRAT, </w:t>
-      </w:r>
-      <w:r>
-        <w:rPr>
-          <w:lang w:bidi="fr-FR"/>
-        </w:rPr>
-        <w:t>Joshua, Guillaume</w:t>
-      </w:r>
-      <w:r>
-        <w:rPr>
-          <w:lang w:bidi="fr-FR"/>
-        </w:rPr>
-        <w:br w:type="page"/>
-      </w:r>
-    </w:p>
-    <w:p>
-      <w:pPr>
-        <w:pStyle w:val="Titre1"/>
-        <w:rPr>
-          <w:b/>
-          <w:bCs/>
-          <w:color w:val="FF0000"/>
-        </w:rPr>
-      </w:pPr>
-      <w:r>
-        <w:rPr>
-          <w:b/>
-          <w:bCs/>
-          <w:color w:val="FF0000"/>
+      <w:r>
+        <w:drawing>
+          <wp:inline distT="0" distB="0" distL="0" distR="0" wp14:anchorId="1B012A1B" wp14:editId="61CA2838">
+            <wp:extent cx="1250315" cy="3267694"/>
+            <wp:effectExtent l="0" t="0" r="0" b="0"/>
+            <wp:docPr id="4" name="Image 4" descr="Une image contenant table&#10;&#10;Description générée automatiquement"/>
+            <wp:cNvGraphicFramePr>
+              <a:graphicFrameLocks xmlns:a="http://schemas.openxmlformats.org/drawingml/2006/main" noChangeAspect="1"/>
+            </wp:cNvGraphicFramePr>
+            <a:graphic xmlns:a="http://schemas.openxmlformats.org/drawingml/2006/main">
+              <a:graphicData uri="http://schemas.openxmlformats.org/drawingml/2006/picture">
+                <pic:pic xmlns:pic="http://schemas.openxmlformats.org/drawingml/2006/picture">
+                  <pic:nvPicPr>
+                    <pic:cNvPr id="4" name="Image 4" descr="Une image contenant table&#10;&#10;Description générée automatiquement"/>
+                    <pic:cNvPicPr/>
+                  </pic:nvPicPr>
+                  <pic:blipFill>
+                    <a:blip r:embed="rId9"/>
+                    <a:stretch>
+                      <a:fillRect/>
+                    </a:stretch>
+                  </pic:blipFill>
+                  <pic:spPr>
+                    <a:xfrm>
+                      <a:off x="0" y="0"/>
+                      <a:ext cx="1270414" cy="3320223"/>
+                    </a:xfrm>
+                    <a:prstGeom prst="rect">
+                      <a:avLst/>
+                    </a:prstGeom>
+                  </pic:spPr>
+                </pic:pic>
+              </a:graphicData>
+            </a:graphic>
+          </wp:inline>
+        </w:drawing>
+      </w:r>
+    </w:p>
+    <w:p>
+      <w:pPr>
+        <w:pStyle w:val="Listepuces"/>
+        <w:numPr>
+          <w:ilvl w:val="0"/>
+          <w:numId w:val="0"/>
+        </w:numPr>
+        <w:rPr>
+          <w:color w:val="auto"/>
+        </w:rPr>
+      </w:pPr>
+      <w:r>
+        <w:rPr>
+          <w:color w:val="auto"/>
+        </w:rPr>
+        <w:t>On constate sur la capture d’écran de gauche que beaucoup de valeurs manquantes sont présentes dans le dataset de départ.</w:t>
+      </w:r>
+      <w:r>
+        <w:rPr>
+          <w:color w:val="auto"/>
+        </w:rPr>
+        <w:t xml:space="preserve"> De plus, il faut résoudre le problème d’équilibre.</w:t>
+      </w:r>
+    </w:p>
+    <w:p>
+      <w:pPr>
+        <w:pStyle w:val="Listepuces"/>
+        <w:numPr>
+          <w:ilvl w:val="0"/>
+          <w:numId w:val="0"/>
+        </w:numPr>
+        <w:rPr>
+          <w:color w:val="auto"/>
+        </w:rPr>
+      </w:pPr>
+      <w:r>
+        <w:rPr>
+          <w:color w:val="auto"/>
+        </w:rPr>
+        <w:t xml:space="preserve">Nous avons </w:t>
+      </w:r>
+      <w:r>
+        <w:rPr>
+          <w:color w:val="auto"/>
+        </w:rPr>
+        <w:t xml:space="preserve">donc </w:t>
+      </w:r>
+      <w:r>
+        <w:rPr>
+          <w:color w:val="auto"/>
+        </w:rPr>
+        <w:t xml:space="preserve">effectué </w:t>
+      </w:r>
+      <w:r>
+        <w:rPr>
+          <w:color w:val="auto"/>
+        </w:rPr>
+        <w:t>trois</w:t>
+      </w:r>
+      <w:r>
+        <w:rPr>
+          <w:color w:val="auto"/>
+        </w:rPr>
+        <w:t xml:space="preserve"> étapes pour arriver </w:t>
+      </w:r>
+      <w:r>
+        <w:rPr>
+          <w:color w:val="auto"/>
+        </w:rPr>
+        <w:t>à un</w:t>
+      </w:r>
+      <w:r>
+        <w:rPr>
+          <w:color w:val="auto"/>
+        </w:rPr>
+        <w:t xml:space="preserve"> dataset </w:t>
+      </w:r>
+      <w:r>
+        <w:rPr>
+          <w:color w:val="auto"/>
+        </w:rPr>
+        <w:t>exploitable</w:t>
+      </w:r>
+      <w:r>
+        <w:rPr>
+          <w:color w:val="auto"/>
+        </w:rPr>
+        <w:t xml:space="preserve"> :</w:t>
+      </w:r>
+    </w:p>
+    <w:p>
+      <w:pPr>
+        <w:pStyle w:val="Listepuces"/>
+        <w:numPr>
+          <w:ilvl w:val="0"/>
+          <w:numId w:val="21"/>
+        </w:numPr>
+        <w:rPr>
+          <w:color w:val="auto"/>
+        </w:rPr>
+      </w:pPr>
+      <w:r>
+        <w:rPr>
+          <w:color w:val="auto"/>
+        </w:rPr>
+        <w:t>Nous avons d’abord supprimé les attributs que nous trouvions inutiles et/ou qui comportaient trop de données manquantes.</w:t>
+      </w:r>
+    </w:p>
+    <w:p>
+      <w:pPr>
+        <w:pStyle w:val="Listepuces"/>
+        <w:numPr>
+          <w:ilvl w:val="0"/>
+          <w:numId w:val="21"/>
+        </w:numPr>
+        <w:rPr>
+          <w:color w:val="auto"/>
+        </w:rPr>
+      </w:pPr>
+      <w:r>
+        <w:rPr>
+          <w:color w:val="auto"/>
         </w:rPr>
         <w:lastRenderedPageBreak/>
-        <w:t>Présentation des données</w:t>
-      </w:r>
-    </w:p>
-    <w:p>
-      <w:r>
-        <w:t>Pour mener à bien TP, nous avons choisi d’étudier un ensemble de données numériques basé sur le thème de la météorologie. Ces données, ci-dessous ont été collectées dans le but de prédire le temps du lendemain : pluvieux ou non</w:t>
-      </w:r>
-      <w:r>
-        <w:t>, ce qui représente nos deux classes</w:t>
-      </w:r>
-      <w:r>
-        <w:t>.</w:t>
-      </w:r>
-    </w:p>
-    <w:p>
-      <w:pPr>
-        <w:rPr>
-          <w:lang w:val="en-US"/>
-        </w:rPr>
-      </w:pPr>
-      <w:r>
-        <w:rPr>
-          <w:lang w:val="en-US"/>
-        </w:rPr>
-        <w:t>//</w:t>
-      </w:r>
-      <w:proofErr w:type="spellStart"/>
-      <w:r>
-        <w:rPr>
-          <w:lang w:val="en-US"/>
-        </w:rPr>
-        <w:t>insérer</w:t>
-      </w:r>
-      <w:proofErr w:type="spellEnd"/>
-      <w:r>
-        <w:rPr>
-          <w:lang w:val="en-US"/>
-        </w:rPr>
-        <w:t xml:space="preserve"> screen </w:t>
-      </w:r>
-      <w:proofErr w:type="spellStart"/>
-      <w:proofErr w:type="gramStart"/>
-      <w:r>
-        <w:rPr>
-          <w:lang w:val="en-US"/>
-        </w:rPr>
-        <w:t>pycharm</w:t>
-      </w:r>
-      <w:proofErr w:type="spellEnd"/>
-      <w:r>
-        <w:rPr>
-          <w:lang w:val="en-US"/>
-        </w:rPr>
-        <w:t> :</w:t>
-      </w:r>
-      <w:proofErr w:type="gramEnd"/>
-      <w:r>
-        <w:rPr>
-          <w:lang w:val="en-US"/>
-        </w:rPr>
-        <w:t xml:space="preserve"> describe, col</w:t>
-      </w:r>
-      <w:r>
-        <w:rPr>
-          <w:lang w:val="en-US"/>
-        </w:rPr>
-        <w:t>umn</w:t>
-      </w:r>
-    </w:p>
-    <w:p>
-      <w:r>
-        <w:t>Nous avons donc 22 attributs distincts qui nous aiderons à réaliser notre classification.</w:t>
-      </w:r>
-      <w:r>
-        <w:t xml:space="preserve"> </w:t>
-      </w:r>
-    </w:p>
-    <w:p/>
-    <w:sdt>
-      <w:sdtPr>
-        <w:alias w:val="Entrez le contenu de la puce de liste :"/>
-        <w:tag w:val="Entrez le contenu de la puce de liste :"/>
-        <w:id w:val="-784043198"/>
-        <w:placeholder>
-          <w:docPart w:val="E5E4522B28701A4786CC3B56BCA27525"/>
-        </w:placeholder>
-        <w:temporary/>
-        <w:showingPlcHdr/>
-        <w15:appearance w15:val="hidden"/>
-      </w:sdtPr>
-      <w:sdtEndPr/>
-      <w:sdtContent>
-        <w:p>
-          <w:pPr>
-            <w:pStyle w:val="Listepuces"/>
-            <w:numPr>
-              <w:ilvl w:val="0"/>
-              <w:numId w:val="1"/>
-            </w:numPr>
-          </w:pPr>
-          <w:r>
-            <w:rPr>
-              <w:lang w:bidi="fr-FR"/>
-            </w:rPr>
-            <w:t xml:space="preserve">Vous avez besoin d’un titre ? Sous l’onglet Accueil, dans la galerie Styles, cliquez sur le style de titre de votre choix. </w:t>
-          </w:r>
-        </w:p>
-        <w:p>
-          <w:pPr>
-            <w:pStyle w:val="Listepuces"/>
-            <w:numPr>
-              <w:ilvl w:val="0"/>
-              <w:numId w:val="1"/>
-            </w:numPr>
-          </w:pPr>
-          <w:r>
-            <w:rPr>
-              <w:lang w:bidi="fr-FR"/>
-            </w:rPr>
-            <w:t>Remarquez également les autres styles disponibles dans cette galerie (par exemple, pour une citation, une liste numérotée ou une liste à puces comme celle-ci).</w:t>
-          </w:r>
-        </w:p>
-        <w:p>
-          <w:pPr>
-            <w:pStyle w:val="Listepuces"/>
-            <w:numPr>
-              <w:ilvl w:val="0"/>
-              <w:numId w:val="1"/>
-            </w:numPr>
-          </w:pPr>
-          <w:r>
-            <w:rPr>
-              <w:lang w:bidi="fr-FR"/>
-            </w:rPr>
-            <w:t>Pour un résultat optimal lors de la sélection du texte à copier ou modifier, n’incluez pas d’espace à gauche ou à droite des caractères dans votre sélection.</w:t>
-          </w:r>
-        </w:p>
-      </w:sdtContent>
-    </w:sdt>
-    <w:p>
-      <w:pPr>
-        <w:pStyle w:val="Titre2"/>
-      </w:pPr>
-      <w:sdt>
-        <w:sdtPr>
-          <w:alias w:val="Titre 2 :"/>
-          <w:tag w:val="Titre 2 :"/>
-          <w:id w:val="959536471"/>
-          <w:placeholder>
-            <w:docPart w:val="A29364EE4A448E4E915DF587B6169923"/>
-          </w:placeholder>
-          <w:temporary/>
-          <w:showingPlcHdr/>
-          <w15:appearance w15:val="hidden"/>
-        </w:sdtPr>
-        <w:sdtEndPr/>
-        <w:sdtContent>
-          <w:r>
-            <w:rPr>
-              <w:lang w:bidi="fr-FR"/>
-            </w:rPr>
-            <w:t>Titre 2</w:t>
-          </w:r>
-        </w:sdtContent>
-      </w:sdt>
-    </w:p>
-    <w:sdt>
-      <w:sdtPr>
-        <w:alias w:val="Texte du paragraphe :"/>
-        <w:tag w:val="Texte du paragraphe :"/>
-        <w:id w:val="-2013052735"/>
-        <w:placeholder>
-          <w:docPart w:val="7AD142237EA4154E957E28B36D58099C"/>
-        </w:placeholder>
-        <w:temporary/>
-        <w:showingPlcHdr/>
-        <w15:appearance w15:val="hidden"/>
-      </w:sdtPr>
-      <w:sdtEndPr/>
-      <w:sdtContent>
-        <w:p>
-          <w:r>
-            <w:rPr>
-              <w:lang w:bidi="fr-FR"/>
-            </w:rPr>
-            <w:t>Peut-être que, comme nous, vous aimez cette photo de couverture, mais si elle ne convient pas à votre rapport, vous pouvez la remplacer très facilement.</w:t>
-          </w:r>
-        </w:p>
-        <w:p>
-          <w:r>
-            <w:rPr>
-              <w:lang w:bidi="fr-FR"/>
-            </w:rPr>
-            <w:t>Supprimez simplement l’image d’espace réservé. Sous l’onglet Insertion, cliquez sur Image pour sélectionner un fichier.</w:t>
-          </w:r>
-        </w:p>
-      </w:sdtContent>
-    </w:sdt>
+        <w:t>Nous avons ensuite encodé nos données, car certaines d’entre elles n’étaient pas numériques de base (ex : Wind Direction)</w:t>
+      </w:r>
+      <w:r>
+        <w:rPr>
+          <w:color w:val="auto"/>
+        </w:rPr>
+        <w:t>. Cette étape a globalement rendu les valeurs catégoriques, non-catégoriques.</w:t>
+      </w:r>
+    </w:p>
+    <w:p>
+      <w:pPr>
+        <w:pStyle w:val="Listepuces"/>
+        <w:numPr>
+          <w:ilvl w:val="0"/>
+          <w:numId w:val="21"/>
+        </w:numPr>
+        <w:rPr>
+          <w:color w:val="auto"/>
+        </w:rPr>
+      </w:pPr>
+      <w:r>
+        <w:rPr>
+          <w:color w:val="auto"/>
+        </w:rPr>
+        <w:t>Enfin, nous avons supprimé certaines données appartenant à la classe majoritaire pour arriver à un ratio de 50:50.</w:t>
+      </w:r>
+    </w:p>
+    <w:p>
+      <w:pPr>
+        <w:pStyle w:val="Listepuces"/>
+        <w:numPr>
+          <w:ilvl w:val="0"/>
+          <w:numId w:val="0"/>
+        </w:numPr>
+        <w:rPr>
+          <w:color w:val="auto"/>
+        </w:rPr>
+      </w:pPr>
+      <w:r>
+        <w:rPr>
+          <w:color w:val="auto"/>
+        </w:rPr>
+        <w:t>Après tout ce traitement</w:t>
+      </w:r>
+      <w:r>
+        <w:rPr>
+          <w:color w:val="auto"/>
+        </w:rPr>
+        <w:t>, nous arrivons au dataset décrit dans la capture d’écran de droite.</w:t>
+      </w:r>
+    </w:p>
     <w:sectPr>
-      <w:footerReference w:type="default" r:id="rId9"/>
+      <w:footerReference w:type="default" r:id="rId10"/>
       <w:pgSz w:w="11906" w:h="16838" w:code="9"/>
       <w:pgMar w:top="1440" w:right="1616" w:bottom="1440" w:left="1616" w:header="720" w:footer="720" w:gutter="0"/>
       <w:pgNumType w:start="0"/>
@@ -965,6 +1685,118 @@
     </w:lvl>
   </w:abstractNum>
   <w:abstractNum w:abstractNumId="14" w15:restartNumberingAfterBreak="0">
+    <w:nsid w:val="61BA6E55"/>
+    <w:multiLevelType w:val="hybridMultilevel"/>
+    <w:tmpl w:val="9850CB78"/>
+    <w:lvl w:ilvl="0" w:tplc="75C481F2">
+      <w:numFmt w:val="bullet"/>
+      <w:lvlText w:val="-"/>
+      <w:lvlJc w:val="left"/>
+      <w:pPr>
+        <w:ind w:left="720" w:hanging="360"/>
+      </w:pPr>
+      <w:rPr>
+        <w:rFonts w:ascii="Constantia" w:eastAsiaTheme="minorEastAsia" w:hAnsi="Constantia" w:cstheme="minorBidi" w:hint="default"/>
+      </w:rPr>
+    </w:lvl>
+    <w:lvl w:ilvl="1" w:tplc="040C0003" w:tentative="1">
+      <w:start w:val="1"/>
+      <w:numFmt w:val="bullet"/>
+      <w:lvlText w:val="o"/>
+      <w:lvlJc w:val="left"/>
+      <w:pPr>
+        <w:ind w:left="1440" w:hanging="360"/>
+      </w:pPr>
+      <w:rPr>
+        <w:rFonts w:ascii="Courier New" w:hAnsi="Courier New" w:hint="default"/>
+      </w:rPr>
+    </w:lvl>
+    <w:lvl w:ilvl="2" w:tplc="040C0005" w:tentative="1">
+      <w:start w:val="1"/>
+      <w:numFmt w:val="bullet"/>
+      <w:lvlText w:val=""/>
+      <w:lvlJc w:val="left"/>
+      <w:pPr>
+        <w:ind w:left="2160" w:hanging="360"/>
+      </w:pPr>
+      <w:rPr>
+        <w:rFonts w:ascii="Wingdings" w:hAnsi="Wingdings" w:hint="default"/>
+      </w:rPr>
+    </w:lvl>
+    <w:lvl w:ilvl="3" w:tplc="040C0001" w:tentative="1">
+      <w:start w:val="1"/>
+      <w:numFmt w:val="bullet"/>
+      <w:lvlText w:val=""/>
+      <w:lvlJc w:val="left"/>
+      <w:pPr>
+        <w:ind w:left="2880" w:hanging="360"/>
+      </w:pPr>
+      <w:rPr>
+        <w:rFonts w:ascii="Symbol" w:hAnsi="Symbol" w:hint="default"/>
+      </w:rPr>
+    </w:lvl>
+    <w:lvl w:ilvl="4" w:tplc="040C0003" w:tentative="1">
+      <w:start w:val="1"/>
+      <w:numFmt w:val="bullet"/>
+      <w:lvlText w:val="o"/>
+      <w:lvlJc w:val="left"/>
+      <w:pPr>
+        <w:ind w:left="3600" w:hanging="360"/>
+      </w:pPr>
+      <w:rPr>
+        <w:rFonts w:ascii="Courier New" w:hAnsi="Courier New" w:hint="default"/>
+      </w:rPr>
+    </w:lvl>
+    <w:lvl w:ilvl="5" w:tplc="040C0005" w:tentative="1">
+      <w:start w:val="1"/>
+      <w:numFmt w:val="bullet"/>
+      <w:lvlText w:val=""/>
+      <w:lvlJc w:val="left"/>
+      <w:pPr>
+        <w:ind w:left="4320" w:hanging="360"/>
+      </w:pPr>
+      <w:rPr>
+        <w:rFonts w:ascii="Wingdings" w:hAnsi="Wingdings" w:hint="default"/>
+      </w:rPr>
+    </w:lvl>
+    <w:lvl w:ilvl="6" w:tplc="040C0001" w:tentative="1">
+      <w:start w:val="1"/>
+      <w:numFmt w:val="bullet"/>
+      <w:lvlText w:val=""/>
+      <w:lvlJc w:val="left"/>
+      <w:pPr>
+        <w:ind w:left="5040" w:hanging="360"/>
+      </w:pPr>
+      <w:rPr>
+        <w:rFonts w:ascii="Symbol" w:hAnsi="Symbol" w:hint="default"/>
+      </w:rPr>
+    </w:lvl>
+    <w:lvl w:ilvl="7" w:tplc="040C0003" w:tentative="1">
+      <w:start w:val="1"/>
+      <w:numFmt w:val="bullet"/>
+      <w:lvlText w:val="o"/>
+      <w:lvlJc w:val="left"/>
+      <w:pPr>
+        <w:ind w:left="5760" w:hanging="360"/>
+      </w:pPr>
+      <w:rPr>
+        <w:rFonts w:ascii="Courier New" w:hAnsi="Courier New" w:hint="default"/>
+      </w:rPr>
+    </w:lvl>
+    <w:lvl w:ilvl="8" w:tplc="040C0005" w:tentative="1">
+      <w:start w:val="1"/>
+      <w:numFmt w:val="bullet"/>
+      <w:lvlText w:val=""/>
+      <w:lvlJc w:val="left"/>
+      <w:pPr>
+        <w:ind w:left="6480" w:hanging="360"/>
+      </w:pPr>
+      <w:rPr>
+        <w:rFonts w:ascii="Wingdings" w:hAnsi="Wingdings" w:hint="default"/>
+      </w:rPr>
+    </w:lvl>
+  </w:abstractNum>
+  <w:abstractNum w:abstractNumId="15" w15:restartNumberingAfterBreak="0">
     <w:nsid w:val="65BC2713"/>
     <w:multiLevelType w:val="multilevel"/>
     <w:tmpl w:val="04090023"/>
@@ -1051,7 +1883,7 @@
       </w:pPr>
     </w:lvl>
   </w:abstractNum>
-  <w:abstractNum w:abstractNumId="15" w15:restartNumberingAfterBreak="0">
+  <w:abstractNum w:abstractNumId="16" w15:restartNumberingAfterBreak="0">
     <w:nsid w:val="6BE0360C"/>
     <w:multiLevelType w:val="multilevel"/>
     <w:tmpl w:val="2E969558"/>
@@ -1169,10 +2001,10 @@
     <w:abstractNumId w:val="12"/>
   </w:num>
   <w:num w:numId="11">
-    <w:abstractNumId w:val="15"/>
+    <w:abstractNumId w:val="16"/>
   </w:num>
   <w:num w:numId="12">
-    <w:abstractNumId w:val="14"/>
+    <w:abstractNumId w:val="15"/>
   </w:num>
   <w:num w:numId="13">
     <w:abstractNumId w:val="7"/>
@@ -1197,6 +2029,9 @@
   </w:num>
   <w:num w:numId="20">
     <w:abstractNumId w:val="0"/>
+  </w:num>
+  <w:num w:numId="21">
+    <w:abstractNumId w:val="14"/>
   </w:num>
 </w:numbering>
 </file>
@@ -1325,6 +2160,7 @@
     <w:lsdException w:name="HTML Sample" w:semiHidden="1" w:unhideWhenUsed="1"/>
     <w:lsdException w:name="HTML Typewriter" w:semiHidden="1" w:unhideWhenUsed="1"/>
     <w:lsdException w:name="HTML Variable" w:semiHidden="1" w:unhideWhenUsed="1"/>
+    <w:lsdException w:name="Normal Table" w:semiHidden="1" w:unhideWhenUsed="1"/>
     <w:lsdException w:name="annotation subject" w:semiHidden="1" w:unhideWhenUsed="1"/>
     <w:lsdException w:name="No List" w:semiHidden="1" w:unhideWhenUsed="1"/>
     <w:lsdException w:name="Outline List 1" w:semiHidden="1" w:unhideWhenUsed="1"/>
@@ -1367,8 +2203,11 @@
     <w:lsdException w:name="Table Contemporary" w:semiHidden="1" w:unhideWhenUsed="1"/>
     <w:lsdException w:name="Table Elegant" w:semiHidden="1" w:unhideWhenUsed="1"/>
     <w:lsdException w:name="Table Professional" w:semiHidden="1" w:unhideWhenUsed="1"/>
+    <w:lsdException w:name="Table Subtle 1" w:semiHidden="1" w:unhideWhenUsed="1"/>
     <w:lsdException w:name="Table Subtle 2" w:semiHidden="1" w:unhideWhenUsed="1"/>
     <w:lsdException w:name="Table Web 1" w:semiHidden="1" w:unhideWhenUsed="1"/>
+    <w:lsdException w:name="Table Web 2" w:semiHidden="1" w:unhideWhenUsed="1"/>
+    <w:lsdException w:name="Table Web 3" w:semiHidden="1" w:unhideWhenUsed="1"/>
     <w:lsdException w:name="Balloon Text" w:semiHidden="1" w:unhideWhenUsed="1"/>
     <w:lsdException w:name="Table Grid" w:uiPriority="59"/>
     <w:lsdException w:name="Table Theme" w:semiHidden="1" w:unhideWhenUsed="1"/>
@@ -2664,742 +3503,6 @@
     </w:rPr>
   </w:style>
 </w:styles>
-</file>
-
-<file path=word/glossary/document.xml><?xml version="1.0" encoding="utf-8"?>
-<w:glossaryDocument xmlns:wpc="http://schemas.microsoft.com/office/word/2010/wordprocessingCanvas" xmlns:cx="http://schemas.microsoft.com/office/drawing/2014/chartex" xmlns:cx1="http://schemas.microsoft.com/office/drawing/2015/9/8/chartex" xmlns:cx2="http://schemas.microsoft.com/office/drawing/2015/10/21/chartex" xmlns:cx3="http://schemas.microsoft.com/office/drawing/2016/5/9/chartex" xmlns:cx4="http://schemas.microsoft.com/office/drawing/2016/5/10/chartex" xmlns:cx5="http://schemas.microsoft.com/office/drawing/2016/5/11/chartex" xmlns:cx6="http://schemas.microsoft.com/office/drawing/2016/5/12/chartex" xmlns:cx7="http://schemas.microsoft.com/office/drawing/2016/5/13/chartex" xmlns:cx8="http://schemas.microsoft.com/office/drawing/2016/5/14/chartex" xmlns:mc="http://schemas.openxmlformats.org/markup-compatibility/2006" xmlns:aink="http://schemas.microsoft.com/office/drawing/2016/ink" xmlns:am3d="http://schemas.microsoft.com/office/drawing/2017/model3d" xmlns:o="urn:schemas-microsoft-com:office:office" xmlns:r="http://schemas.openxmlformats.org/officeDocument/2006/relationships" xmlns:m="http://schemas.openxmlformats.org/officeDocument/2006/math" xmlns:v="urn:schemas-microsoft-com:vml" xmlns:wp14="http://schemas.microsoft.com/office/word/2010/wordprocessingDrawing" xmlns:wp="http://schemas.openxmlformats.org/drawingml/2006/wordprocessingDrawing" xmlns:w10="urn:schemas-microsoft-com:office:word" xmlns:w="http://schemas.openxmlformats.org/wordprocessingml/2006/main" xmlns:w14="http://schemas.microsoft.com/office/word/2010/wordml" xmlns:w15="http://schemas.microsoft.com/office/word/2012/wordml" xmlns:w16cex="http://schemas.microsoft.com/office/word/2018/wordml/cex" xmlns:w16cid="http://schemas.microsoft.com/office/word/2016/wordml/cid" xmlns:w16="http://schemas.microsoft.com/office/word/2018/wordml" xmlns:w16sdtdh="http://schemas.microsoft.com/office/word/2020/wordml/sdtdatahash" xmlns:w16se="http://schemas.microsoft.com/office/word/2015/wordml/symex" xmlns:wpg="http://schemas.microsoft.com/office/word/2010/wordprocessingGroup" xmlns:wpi="http://schemas.microsoft.com/office/word/2010/wordprocessingInk" xmlns:wne="http://schemas.microsoft.com/office/word/2006/wordml" xmlns:wps="http://schemas.microsoft.com/office/word/2010/wordprocessingShape" mc:Ignorable="w14 w15 w16se w16cid w16 w16cex w16sdtdh wp14">
-  <w:docParts>
-    <w:docPart>
-      <w:docPartPr>
-        <w:name w:val="E5E4522B28701A4786CC3B56BCA27525"/>
-        <w:category>
-          <w:name w:val="Général"/>
-          <w:gallery w:val="placeholder"/>
-        </w:category>
-        <w:types>
-          <w:type w:val="bbPlcHdr"/>
-        </w:types>
-        <w:behaviors>
-          <w:behavior w:val="content"/>
-        </w:behaviors>
-        <w:guid w:val="{3B5EFE24-98F4-E342-98C4-4B36FD8DFABC}"/>
-      </w:docPartPr>
-      <w:docPartBody>
-        <w:p>
-          <w:pPr>
-            <w:pStyle w:val="Listepuces"/>
-          </w:pPr>
-          <w:r>
-            <w:rPr>
-              <w:lang w:bidi="fr-FR"/>
-            </w:rPr>
-            <w:t xml:space="preserve">Vous avez besoin d’un titre ? Sous l’onglet Accueil, dans la galerie Styles, cliquez sur le style de titre de votre choix. </w:t>
-          </w:r>
-        </w:p>
-        <w:p>
-          <w:pPr>
-            <w:pStyle w:val="Listepuces"/>
-          </w:pPr>
-          <w:r>
-            <w:rPr>
-              <w:lang w:bidi="fr-FR"/>
-            </w:rPr>
-            <w:t>Remarquez également les autres styles disponibles dans cette galerie (par exemple, pour une citation, une liste numérotée ou une liste à puces comme celle-ci).</w:t>
-          </w:r>
-        </w:p>
-        <w:p>
-          <w:pPr>
-            <w:pStyle w:val="E5E4522B28701A4786CC3B56BCA27525"/>
-          </w:pPr>
-          <w:r>
-            <w:rPr>
-              <w:lang w:bidi="fr-FR"/>
-            </w:rPr>
-            <w:t>Pour un résultat optimal lors de la sélection du texte à copier ou modifier, n’incluez pas d’espace à gauche ou à droite des caractères dans votre sélection.</w:t>
-          </w:r>
-        </w:p>
-      </w:docPartBody>
-    </w:docPart>
-    <w:docPart>
-      <w:docPartPr>
-        <w:name w:val="A29364EE4A448E4E915DF587B6169923"/>
-        <w:category>
-          <w:name w:val="Général"/>
-          <w:gallery w:val="placeholder"/>
-        </w:category>
-        <w:types>
-          <w:type w:val="bbPlcHdr"/>
-        </w:types>
-        <w:behaviors>
-          <w:behavior w:val="content"/>
-        </w:behaviors>
-        <w:guid w:val="{4AFFB543-EE61-9D4C-BC67-49C632C41A78}"/>
-      </w:docPartPr>
-      <w:docPartBody>
-        <w:p>
-          <w:pPr>
-            <w:pStyle w:val="A29364EE4A448E4E915DF587B6169923"/>
-          </w:pPr>
-          <w:r>
-            <w:rPr>
-              <w:lang w:bidi="fr-FR"/>
-            </w:rPr>
-            <w:t>Titre 2</w:t>
-          </w:r>
-        </w:p>
-      </w:docPartBody>
-    </w:docPart>
-    <w:docPart>
-      <w:docPartPr>
-        <w:name w:val="7AD142237EA4154E957E28B36D58099C"/>
-        <w:category>
-          <w:name w:val="Général"/>
-          <w:gallery w:val="placeholder"/>
-        </w:category>
-        <w:types>
-          <w:type w:val="bbPlcHdr"/>
-        </w:types>
-        <w:behaviors>
-          <w:behavior w:val="content"/>
-        </w:behaviors>
-        <w:guid w:val="{7A61554F-99BE-514F-B74E-D5B79E086E4B}"/>
-      </w:docPartPr>
-      <w:docPartBody>
-        <w:p>
-          <w:r>
-            <w:rPr>
-              <w:lang w:bidi="fr-FR"/>
-            </w:rPr>
-            <w:t>Peut-être que, comme nous, vous aimez cette photo de couverture, mais si elle ne convient pas à votre rapport, vous pouvez la remplacer très facilement.</w:t>
-          </w:r>
-        </w:p>
-        <w:p>
-          <w:pPr>
-            <w:pStyle w:val="7AD142237EA4154E957E28B36D58099C"/>
-          </w:pPr>
-          <w:r>
-            <w:rPr>
-              <w:lang w:bidi="fr-FR"/>
-            </w:rPr>
-            <w:t>Supprimez simplement l’image d’espace réservé. Sous l’onglet Insertion, cliquez sur Image pour sélectionner un fichier.</w:t>
-          </w:r>
-        </w:p>
-      </w:docPartBody>
-    </w:docPart>
-  </w:docParts>
-</w:glossaryDocument>
-</file>
-
-<file path=word/glossary/fontTable.xml><?xml version="1.0" encoding="utf-8"?>
-<w:fonts xmlns:mc="http://schemas.openxmlformats.org/markup-compatibility/2006" xmlns:r="http://schemas.openxmlformats.org/officeDocument/2006/relationships" xmlns:w="http://schemas.openxmlformats.org/wordprocessingml/2006/main" xmlns:w14="http://schemas.microsoft.com/office/word/2010/wordml" xmlns:w15="http://schemas.microsoft.com/office/word/2012/wordml" xmlns:w16cex="http://schemas.microsoft.com/office/word/2018/wordml/cex" xmlns:w16cid="http://schemas.microsoft.com/office/word/2016/wordml/cid" xmlns:w16="http://schemas.microsoft.com/office/word/2018/wordml" xmlns:w16sdtdh="http://schemas.microsoft.com/office/word/2020/wordml/sdtdatahash" xmlns:w16se="http://schemas.microsoft.com/office/word/2015/wordml/symex" mc:Ignorable="w14 w15 w16se w16cid w16 w16cex w16sdtdh">
-  <w:font w:name="Symbol">
-    <w:panose1 w:val="05050102010706020507"/>
-    <w:charset w:val="02"/>
-    <w:family w:val="roman"/>
-    <w:pitch w:val="variable"/>
-    <w:sig w:usb0="00000000" w:usb1="10000000" w:usb2="00000000" w:usb3="00000000" w:csb0="80000000" w:csb1="00000000"/>
-  </w:font>
-  <w:font w:name="Times New Roman">
-    <w:panose1 w:val="02020603050405020304"/>
-    <w:charset w:val="00"/>
-    <w:family w:val="roman"/>
-    <w:pitch w:val="variable"/>
-    <w:sig w:usb0="E0002EFF" w:usb1="C000785B" w:usb2="00000009" w:usb3="00000000" w:csb0="000001FF" w:csb1="00000000"/>
-  </w:font>
-  <w:font w:name="Century Gothic">
-    <w:panose1 w:val="020B0502020202020204"/>
-    <w:charset w:val="00"/>
-    <w:family w:val="swiss"/>
-    <w:pitch w:val="variable"/>
-    <w:sig w:usb0="00000287" w:usb1="00000000" w:usb2="00000000" w:usb3="00000000" w:csb0="0000009F" w:csb1="00000000"/>
-  </w:font>
-  <w:font w:name="Constantia">
-    <w:panose1 w:val="02030602050306030303"/>
-    <w:charset w:val="00"/>
-    <w:family w:val="roman"/>
-    <w:pitch w:val="variable"/>
-    <w:sig w:usb0="A00002EF" w:usb1="4000204B" w:usb2="00000000" w:usb3="00000000" w:csb0="0000019F" w:csb1="00000000"/>
-  </w:font>
-  <w:font w:name="Tahoma">
-    <w:panose1 w:val="020B0604030504040204"/>
-    <w:charset w:val="00"/>
-    <w:family w:val="swiss"/>
-    <w:pitch w:val="variable"/>
-    <w:sig w:usb0="E1002EFF" w:usb1="C000605B" w:usb2="00000029" w:usb3="00000000" w:csb0="000101FF" w:csb1="00000000"/>
-  </w:font>
-  <w:font w:name="Segoe UI">
-    <w:panose1 w:val="020B0502040204020203"/>
-    <w:charset w:val="00"/>
-    <w:family w:val="swiss"/>
-    <w:pitch w:val="variable"/>
-    <w:sig w:usb0="E4002EFF" w:usb1="C000E47F" w:usb2="00000009" w:usb3="00000000" w:csb0="000001FF" w:csb1="00000000"/>
-  </w:font>
-  <w:font w:name="Consolas">
-    <w:panose1 w:val="020B0609020204030204"/>
-    <w:charset w:val="00"/>
-    <w:family w:val="modern"/>
-    <w:pitch w:val="fixed"/>
-    <w:sig w:usb0="E00002FF" w:usb1="0000FCFF" w:usb2="00000001" w:usb3="00000000" w:csb0="0000019F" w:csb1="00000000"/>
-  </w:font>
-  <w:font w:name="Calibri">
-    <w:panose1 w:val="020F0502020204030204"/>
-    <w:charset w:val="00"/>
-    <w:family w:val="swiss"/>
-    <w:pitch w:val="variable"/>
-    <w:sig w:usb0="E0002AFF" w:usb1="C000ACFF" w:usb2="00000009" w:usb3="00000000" w:csb0="000001FF" w:csb1="00000000"/>
-  </w:font>
-  <w:font w:name="Calibri Light">
-    <w:panose1 w:val="020F0302020204030204"/>
-    <w:charset w:val="00"/>
-    <w:family w:val="swiss"/>
-    <w:pitch w:val="variable"/>
-    <w:sig w:usb0="A00002EF" w:usb1="4000207B" w:usb2="00000000" w:usb3="00000000" w:csb0="0000019F" w:csb1="00000000"/>
-  </w:font>
-</w:fonts>
-</file>
-
-<file path=word/glossary/numbering.xml><?xml version="1.0" encoding="utf-8"?>
-<w:numbering xmlns:wpc="http://schemas.microsoft.com/office/word/2010/wordprocessingCanvas" xmlns:cx="http://schemas.microsoft.com/office/drawing/2014/chartex" xmlns:cx1="http://schemas.microsoft.com/office/drawing/2015/9/8/chartex" xmlns:cx2="http://schemas.microsoft.com/office/drawing/2015/10/21/chartex" xmlns:cx3="http://schemas.microsoft.com/office/drawing/2016/5/9/chartex" xmlns:cx4="http://schemas.microsoft.com/office/drawing/2016/5/10/chartex" xmlns:cx5="http://schemas.microsoft.com/office/drawing/2016/5/11/chartex" xmlns:cx6="http://schemas.microsoft.com/office/drawing/2016/5/12/chartex" xmlns:cx7="http://schemas.microsoft.com/office/drawing/2016/5/13/chartex" xmlns:cx8="http://schemas.microsoft.com/office/drawing/2016/5/14/chartex" xmlns:mc="http://schemas.openxmlformats.org/markup-compatibility/2006" xmlns:aink="http://schemas.microsoft.com/office/drawing/2016/ink" xmlns:am3d="http://schemas.microsoft.com/office/drawing/2017/model3d" xmlns:o="urn:schemas-microsoft-com:office:office" xmlns:r="http://schemas.openxmlformats.org/officeDocument/2006/relationships" xmlns:m="http://schemas.openxmlformats.org/officeDocument/2006/math" xmlns:v="urn:schemas-microsoft-com:vml" xmlns:wp14="http://schemas.microsoft.com/office/word/2010/wordprocessingDrawing" xmlns:wp="http://schemas.openxmlformats.org/drawingml/2006/wordprocessingDrawing" xmlns:w10="urn:schemas-microsoft-com:office:word" xmlns:w="http://schemas.openxmlformats.org/wordprocessingml/2006/main" xmlns:w14="http://schemas.microsoft.com/office/word/2010/wordml" xmlns:w15="http://schemas.microsoft.com/office/word/2012/wordml" xmlns:w16cex="http://schemas.microsoft.com/office/word/2018/wordml/cex" xmlns:w16cid="http://schemas.microsoft.com/office/word/2016/wordml/cid" xmlns:w16="http://schemas.microsoft.com/office/word/2018/wordml" xmlns:w16sdtdh="http://schemas.microsoft.com/office/word/2020/wordml/sdtdatahash" xmlns:w16se="http://schemas.microsoft.com/office/word/2015/wordml/symex" xmlns:wpg="http://schemas.microsoft.com/office/word/2010/wordprocessingGroup" xmlns:wpi="http://schemas.microsoft.com/office/word/2010/wordprocessingInk" xmlns:wne="http://schemas.microsoft.com/office/word/2006/wordml" xmlns:wps="http://schemas.microsoft.com/office/word/2010/wordprocessingShape" mc:Ignorable="w14 w15 w16se w16cid w16 w16cex w16sdtdh wp14">
-  <w:abstractNum w:abstractNumId="0" w15:restartNumberingAfterBreak="0">
-    <w:nsid w:val="FFFFFF89"/>
-    <w:multiLevelType w:val="singleLevel"/>
-    <w:tmpl w:val="75781F0C"/>
-    <w:lvl w:ilvl="0">
-      <w:start w:val="1"/>
-      <w:numFmt w:val="bullet"/>
-      <w:pStyle w:val="Listepuces"/>
-      <w:lvlText w:val="−"/>
-      <w:lvlJc w:val="left"/>
-      <w:pPr>
-        <w:ind w:left="720" w:hanging="360"/>
-      </w:pPr>
-      <w:rPr>
-        <w:rFonts w:ascii="Century Gothic" w:hAnsi="Century Gothic" w:hint="default"/>
-        <w:color w:val="0D0D0D" w:themeColor="text1" w:themeTint="F2"/>
-      </w:rPr>
-    </w:lvl>
-  </w:abstractNum>
-  <w:num w:numId="1">
-    <w:abstractNumId w:val="0"/>
-  </w:num>
-</w:numbering>
-</file>
-
-<file path=word/glossary/settings.xml><?xml version="1.0" encoding="utf-8"?>
-<w:settings xmlns:mc="http://schemas.openxmlformats.org/markup-compatibility/2006" xmlns:o="urn:schemas-microsoft-com:office:office" xmlns:r="http://schemas.openxmlformats.org/officeDocument/2006/relationships" xmlns:m="http://schemas.openxmlformats.org/officeDocument/2006/math" xmlns:v="urn:schemas-microsoft-com:vml" xmlns:w10="urn:schemas-microsoft-com:office:word" xmlns:w="http://schemas.openxmlformats.org/wordprocessingml/2006/main" xmlns:w14="http://schemas.microsoft.com/office/word/2010/wordml" xmlns:w15="http://schemas.microsoft.com/office/word/2012/wordml" xmlns:w16cex="http://schemas.microsoft.com/office/word/2018/wordml/cex" xmlns:w16cid="http://schemas.microsoft.com/office/word/2016/wordml/cid" xmlns:w16="http://schemas.microsoft.com/office/word/2018/wordml" xmlns:w16sdtdh="http://schemas.microsoft.com/office/word/2020/wordml/sdtdatahash" xmlns:w16se="http://schemas.microsoft.com/office/word/2015/wordml/symex" xmlns:sl="http://schemas.openxmlformats.org/schemaLibrary/2006/main" mc:Ignorable="w14 w15 w16se w16cid w16 w16cex w16sdtdh">
-  <w:view w:val="normal"/>
-  <w:defaultTabStop w:val="708"/>
-  <w:hyphenationZone w:val="425"/>
-  <w:characterSpacingControl w:val="doNotCompress"/>
-  <w:compat>
-    <w:useFELayout/>
-    <w:compatSetting w:name="compatibilityMode" w:uri="http://schemas.microsoft.com/office/word" w:val="15"/>
-    <w:compatSetting w:name="overrideTableStyleFontSizeAndJustification" w:uri="http://schemas.microsoft.com/office/word" w:val="1"/>
-    <w:compatSetting w:name="enableOpenTypeFeatures" w:uri="http://schemas.microsoft.com/office/word" w:val="1"/>
-    <w:compatSetting w:name="doNotFlipMirrorIndents" w:uri="http://schemas.microsoft.com/office/word" w:val="1"/>
-    <w:compatSetting w:name="differentiateMultirowTableHeaders" w:uri="http://schemas.microsoft.com/office/word" w:val="1"/>
-    <w:compatSetting w:name="useWord2013TrackBottomHyphenation" w:uri="http://schemas.microsoft.com/office/word" w:val="0"/>
-  </w:compat>
-  <m:mathPr>
-    <m:mathFont m:val="Cambria Math"/>
-    <m:brkBin m:val="before"/>
-    <m:brkBinSub m:val="--"/>
-    <m:smallFrac m:val="0"/>
-    <m:dispDef/>
-    <m:lMargin m:val="0"/>
-    <m:rMargin m:val="0"/>
-    <m:defJc m:val="centerGroup"/>
-    <m:wrapIndent m:val="1440"/>
-    <m:intLim m:val="subSup"/>
-    <m:naryLim m:val="undOvr"/>
-  </m:mathPr>
-  <w:themeFontLang w:val="fr-FR"/>
-  <w:clrSchemeMapping w:bg1="light1" w:t1="dark1" w:bg2="light2" w:t2="dark2" w:accent1="accent1" w:accent2="accent2" w:accent3="accent3" w:accent4="accent4" w:accent5="accent5" w:accent6="accent6" w:hyperlink="hyperlink" w:followedHyperlink="followedHyperlink"/>
-  <w:decimalSymbol w:val=","/>
-  <w:listSeparator w:val=";"/>
-  <w15:chartTrackingRefBased/>
-</w:settings>
-</file>
-
-<file path=word/glossary/styles.xml><?xml version="1.0" encoding="utf-8"?>
-<w:styles xmlns:mc="http://schemas.openxmlformats.org/markup-compatibility/2006" xmlns:r="http://schemas.openxmlformats.org/officeDocument/2006/relationships" xmlns:w="http://schemas.openxmlformats.org/wordprocessingml/2006/main" xmlns:w14="http://schemas.microsoft.com/office/word/2010/wordml" xmlns:w15="http://schemas.microsoft.com/office/word/2012/wordml" xmlns:w16cex="http://schemas.microsoft.com/office/word/2018/wordml/cex" xmlns:w16cid="http://schemas.microsoft.com/office/word/2016/wordml/cid" xmlns:w16="http://schemas.microsoft.com/office/word/2018/wordml" xmlns:w16sdtdh="http://schemas.microsoft.com/office/word/2020/wordml/sdtdatahash" xmlns:w16se="http://schemas.microsoft.com/office/word/2015/wordml/symex" mc:Ignorable="w14 w15 w16se w16cid w16 w16cex w16sdtdh">
-  <w:docDefaults>
-    <w:rPrDefault>
-      <w:rPr>
-        <w:rFonts w:asciiTheme="minorHAnsi" w:eastAsiaTheme="minorEastAsia" w:hAnsiTheme="minorHAnsi" w:cstheme="minorBidi"/>
-        <w:sz w:val="24"/>
-        <w:szCs w:val="24"/>
-        <w:lang w:val="fr-FR" w:eastAsia="fr-FR" w:bidi="ar-SA"/>
-      </w:rPr>
-    </w:rPrDefault>
-    <w:pPrDefault/>
-  </w:docDefaults>
-  <w:latentStyles w:defLockedState="0" w:defUIPriority="99" w:defSemiHidden="0" w:defUnhideWhenUsed="0" w:defQFormat="0" w:count="376">
-    <w:lsdException w:name="Normal" w:uiPriority="0" w:qFormat="1"/>
-    <w:lsdException w:name="heading 1" w:uiPriority="9" w:qFormat="1"/>
-    <w:lsdException w:name="heading 2" w:semiHidden="1" w:uiPriority="9" w:unhideWhenUsed="1" w:qFormat="1"/>
-    <w:lsdException w:name="heading 3" w:semiHidden="1" w:uiPriority="9" w:unhideWhenUsed="1" w:qFormat="1"/>
-    <w:lsdException w:name="heading 4" w:semiHidden="1" w:uiPriority="9" w:unhideWhenUsed="1" w:qFormat="1"/>
-    <w:lsdException w:name="heading 5" w:semiHidden="1" w:uiPriority="9" w:unhideWhenUsed="1" w:qFormat="1"/>
-    <w:lsdException w:name="heading 6" w:semiHidden="1" w:uiPriority="9" w:unhideWhenUsed="1" w:qFormat="1"/>
-    <w:lsdException w:name="heading 7" w:semiHidden="1" w:uiPriority="9" w:unhideWhenUsed="1" w:qFormat="1"/>
-    <w:lsdException w:name="heading 8" w:semiHidden="1" w:uiPriority="9" w:unhideWhenUsed="1" w:qFormat="1"/>
-    <w:lsdException w:name="heading 9" w:semiHidden="1" w:uiPriority="9" w:unhideWhenUsed="1" w:qFormat="1"/>
-    <w:lsdException w:name="index 1" w:semiHidden="1" w:unhideWhenUsed="1"/>
-    <w:lsdException w:name="index 2" w:semiHidden="1" w:unhideWhenUsed="1"/>
-    <w:lsdException w:name="index 3" w:semiHidden="1" w:unhideWhenUsed="1"/>
-    <w:lsdException w:name="index 4" w:semiHidden="1" w:unhideWhenUsed="1"/>
-    <w:lsdException w:name="index 5" w:semiHidden="1" w:unhideWhenUsed="1"/>
-    <w:lsdException w:name="index 6" w:semiHidden="1" w:unhideWhenUsed="1"/>
-    <w:lsdException w:name="index 7" w:semiHidden="1" w:unhideWhenUsed="1"/>
-    <w:lsdException w:name="index 8" w:semiHidden="1" w:unhideWhenUsed="1"/>
-    <w:lsdException w:name="index 9" w:semiHidden="1" w:unhideWhenUsed="1"/>
-    <w:lsdException w:name="toc 1" w:semiHidden="1" w:uiPriority="39" w:unhideWhenUsed="1"/>
-    <w:lsdException w:name="toc 2" w:semiHidden="1" w:uiPriority="39" w:unhideWhenUsed="1"/>
-    <w:lsdException w:name="toc 3" w:semiHidden="1" w:uiPriority="39" w:unhideWhenUsed="1"/>
-    <w:lsdException w:name="toc 4" w:semiHidden="1" w:uiPriority="39" w:unhideWhenUsed="1"/>
-    <w:lsdException w:name="toc 5" w:semiHidden="1" w:uiPriority="39" w:unhideWhenUsed="1"/>
-    <w:lsdException w:name="toc 6" w:semiHidden="1" w:uiPriority="39" w:unhideWhenUsed="1"/>
-    <w:lsdException w:name="toc 7" w:semiHidden="1" w:uiPriority="39" w:unhideWhenUsed="1"/>
-    <w:lsdException w:name="toc 8" w:semiHidden="1" w:uiPriority="39" w:unhideWhenUsed="1"/>
-    <w:lsdException w:name="toc 9" w:semiHidden="1" w:uiPriority="39" w:unhideWhenUsed="1"/>
-    <w:lsdException w:name="Normal Indent" w:semiHidden="1" w:unhideWhenUsed="1"/>
-    <w:lsdException w:name="footnote text" w:semiHidden="1" w:unhideWhenUsed="1"/>
-    <w:lsdException w:name="annotation text" w:semiHidden="1" w:unhideWhenUsed="1"/>
-    <w:lsdException w:name="header" w:semiHidden="1" w:unhideWhenUsed="1"/>
-    <w:lsdException w:name="footer" w:semiHidden="1" w:unhideWhenUsed="1"/>
-    <w:lsdException w:name="index heading" w:semiHidden="1" w:unhideWhenUsed="1"/>
-    <w:lsdException w:name="caption" w:semiHidden="1" w:uiPriority="35" w:unhideWhenUsed="1" w:qFormat="1"/>
-    <w:lsdException w:name="table of figures" w:semiHidden="1" w:unhideWhenUsed="1"/>
-    <w:lsdException w:name="envelope address" w:semiHidden="1" w:unhideWhenUsed="1"/>
-    <w:lsdException w:name="envelope return" w:semiHidden="1" w:unhideWhenUsed="1"/>
-    <w:lsdException w:name="footnote reference" w:semiHidden="1" w:unhideWhenUsed="1"/>
-    <w:lsdException w:name="annotation reference" w:semiHidden="1" w:unhideWhenUsed="1"/>
-    <w:lsdException w:name="line number" w:semiHidden="1" w:unhideWhenUsed="1"/>
-    <w:lsdException w:name="page number" w:semiHidden="1" w:unhideWhenUsed="1"/>
-    <w:lsdException w:name="endnote reference" w:semiHidden="1" w:unhideWhenUsed="1"/>
-    <w:lsdException w:name="endnote text" w:semiHidden="1" w:unhideWhenUsed="1"/>
-    <w:lsdException w:name="table of authorities" w:semiHidden="1" w:unhideWhenUsed="1"/>
-    <w:lsdException w:name="macro" w:semiHidden="1" w:unhideWhenUsed="1"/>
-    <w:lsdException w:name="toa heading" w:semiHidden="1" w:unhideWhenUsed="1"/>
-    <w:lsdException w:name="List" w:semiHidden="1" w:unhideWhenUsed="1"/>
-    <w:lsdException w:name="List Bullet" w:semiHidden="1" w:uiPriority="7" w:unhideWhenUsed="1" w:qFormat="1"/>
-    <w:lsdException w:name="List Number" w:semiHidden="1" w:unhideWhenUsed="1"/>
-    <w:lsdException w:name="List 2" w:semiHidden="1" w:unhideWhenUsed="1"/>
-    <w:lsdException w:name="List 3" w:semiHidden="1" w:unhideWhenUsed="1"/>
-    <w:lsdException w:name="List 4" w:semiHidden="1" w:unhideWhenUsed="1"/>
-    <w:lsdException w:name="List 5" w:semiHidden="1" w:unhideWhenUsed="1"/>
-    <w:lsdException w:name="List Bullet 2" w:semiHidden="1" w:unhideWhenUsed="1"/>
-    <w:lsdException w:name="List Bullet 3" w:semiHidden="1" w:unhideWhenUsed="1"/>
-    <w:lsdException w:name="List Bullet 4" w:semiHidden="1" w:unhideWhenUsed="1"/>
-    <w:lsdException w:name="List Bullet 5" w:semiHidden="1" w:unhideWhenUsed="1"/>
-    <w:lsdException w:name="List Number 2" w:semiHidden="1" w:unhideWhenUsed="1"/>
-    <w:lsdException w:name="List Number 3" w:semiHidden="1" w:unhideWhenUsed="1"/>
-    <w:lsdException w:name="List Number 4" w:semiHidden="1" w:unhideWhenUsed="1"/>
-    <w:lsdException w:name="List Number 5" w:semiHidden="1" w:unhideWhenUsed="1"/>
-    <w:lsdException w:name="Title" w:uiPriority="10" w:qFormat="1"/>
-    <w:lsdException w:name="Closing" w:semiHidden="1" w:unhideWhenUsed="1"/>
-    <w:lsdException w:name="Signature" w:semiHidden="1" w:unhideWhenUsed="1"/>
-    <w:lsdException w:name="Default Paragraph Font" w:semiHidden="1" w:uiPriority="1" w:unhideWhenUsed="1"/>
-    <w:lsdException w:name="Body Text" w:semiHidden="1" w:unhideWhenUsed="1"/>
-    <w:lsdException w:name="Body Text Indent" w:semiHidden="1" w:unhideWhenUsed="1"/>
-    <w:lsdException w:name="List Continue" w:semiHidden="1" w:unhideWhenUsed="1"/>
-    <w:lsdException w:name="List Continue 2" w:semiHidden="1" w:unhideWhenUsed="1"/>
-    <w:lsdException w:name="List Continue 3" w:semiHidden="1" w:unhideWhenUsed="1"/>
-    <w:lsdException w:name="List Continue 4" w:semiHidden="1" w:unhideWhenUsed="1"/>
-    <w:lsdException w:name="List Continue 5" w:semiHidden="1" w:unhideWhenUsed="1"/>
-    <w:lsdException w:name="Message Header" w:semiHidden="1" w:unhideWhenUsed="1"/>
-    <w:lsdException w:name="Subtitle" w:uiPriority="11" w:qFormat="1"/>
-    <w:lsdException w:name="Salutation" w:semiHidden="1" w:unhideWhenUsed="1"/>
-    <w:lsdException w:name="Date" w:semiHidden="1" w:unhideWhenUsed="1"/>
-    <w:lsdException w:name="Body Text First Indent" w:semiHidden="1" w:unhideWhenUsed="1"/>
-    <w:lsdException w:name="Body Text First Indent 2" w:semiHidden="1" w:unhideWhenUsed="1"/>
-    <w:lsdException w:name="Note Heading" w:semiHidden="1" w:unhideWhenUsed="1"/>
-    <w:lsdException w:name="Body Text 2" w:semiHidden="1" w:unhideWhenUsed="1"/>
-    <w:lsdException w:name="Body Text 3" w:semiHidden="1" w:unhideWhenUsed="1"/>
-    <w:lsdException w:name="Body Text Indent 2" w:semiHidden="1" w:unhideWhenUsed="1"/>
-    <w:lsdException w:name="Body Text Indent 3" w:semiHidden="1" w:unhideWhenUsed="1"/>
-    <w:lsdException w:name="Block Text" w:semiHidden="1" w:unhideWhenUsed="1"/>
-    <w:lsdException w:name="Hyperlink" w:semiHidden="1" w:unhideWhenUsed="1"/>
-    <w:lsdException w:name="FollowedHyperlink" w:semiHidden="1" w:unhideWhenUsed="1"/>
-    <w:lsdException w:name="Strong" w:uiPriority="22" w:qFormat="1"/>
-    <w:lsdException w:name="Emphasis" w:uiPriority="20" w:qFormat="1"/>
-    <w:lsdException w:name="Document Map" w:semiHidden="1" w:unhideWhenUsed="1"/>
-    <w:lsdException w:name="Plain Text" w:semiHidden="1" w:unhideWhenUsed="1"/>
-    <w:lsdException w:name="E-mail Signature" w:semiHidden="1" w:unhideWhenUsed="1"/>
-    <w:lsdException w:name="HTML Top of Form" w:semiHidden="1" w:unhideWhenUsed="1"/>
-    <w:lsdException w:name="HTML Bottom of Form" w:semiHidden="1" w:unhideWhenUsed="1"/>
-    <w:lsdException w:name="Normal (Web)" w:semiHidden="1" w:unhideWhenUsed="1"/>
-    <w:lsdException w:name="HTML Acronym" w:semiHidden="1" w:unhideWhenUsed="1"/>
-    <w:lsdException w:name="HTML Address" w:semiHidden="1" w:unhideWhenUsed="1"/>
-    <w:lsdException w:name="HTML Cite" w:semiHidden="1" w:unhideWhenUsed="1"/>
-    <w:lsdException w:name="HTML Code" w:semiHidden="1" w:unhideWhenUsed="1"/>
-    <w:lsdException w:name="HTML Definition" w:semiHidden="1" w:unhideWhenUsed="1"/>
-    <w:lsdException w:name="HTML Keyboard" w:semiHidden="1" w:unhideWhenUsed="1"/>
-    <w:lsdException w:name="HTML Preformatted" w:semiHidden="1" w:unhideWhenUsed="1"/>
-    <w:lsdException w:name="HTML Sample" w:semiHidden="1" w:unhideWhenUsed="1"/>
-    <w:lsdException w:name="HTML Typewriter" w:semiHidden="1" w:unhideWhenUsed="1"/>
-    <w:lsdException w:name="HTML Variable" w:semiHidden="1" w:unhideWhenUsed="1"/>
-    <w:lsdException w:name="Normal Table" w:semiHidden="1" w:unhideWhenUsed="1"/>
-    <w:lsdException w:name="annotation subject" w:semiHidden="1" w:unhideWhenUsed="1"/>
-    <w:lsdException w:name="No List" w:semiHidden="1" w:unhideWhenUsed="1"/>
-    <w:lsdException w:name="Outline List 1" w:semiHidden="1" w:unhideWhenUsed="1"/>
-    <w:lsdException w:name="Outline List 2" w:semiHidden="1" w:unhideWhenUsed="1"/>
-    <w:lsdException w:name="Outline List 3" w:semiHidden="1" w:unhideWhenUsed="1"/>
-    <w:lsdException w:name="Table Simple 1" w:semiHidden="1" w:unhideWhenUsed="1"/>
-    <w:lsdException w:name="Table Simple 2" w:semiHidden="1" w:unhideWhenUsed="1"/>
-    <w:lsdException w:name="Table Simple 3" w:semiHidden="1" w:unhideWhenUsed="1"/>
-    <w:lsdException w:name="Table Classic 1" w:semiHidden="1" w:unhideWhenUsed="1"/>
-    <w:lsdException w:name="Table Classic 2" w:semiHidden="1" w:unhideWhenUsed="1"/>
-    <w:lsdException w:name="Table Classic 3" w:semiHidden="1" w:unhideWhenUsed="1"/>
-    <w:lsdException w:name="Table Classic 4" w:semiHidden="1" w:unhideWhenUsed="1"/>
-    <w:lsdException w:name="Table Colorful 1" w:semiHidden="1" w:unhideWhenUsed="1"/>
-    <w:lsdException w:name="Table Colorful 2" w:semiHidden="1" w:unhideWhenUsed="1"/>
-    <w:lsdException w:name="Table Colorful 3" w:semiHidden="1" w:unhideWhenUsed="1"/>
-    <w:lsdException w:name="Table Columns 1" w:semiHidden="1" w:unhideWhenUsed="1"/>
-    <w:lsdException w:name="Table Columns 2" w:semiHidden="1" w:unhideWhenUsed="1"/>
-    <w:lsdException w:name="Table Columns 3" w:semiHidden="1" w:unhideWhenUsed="1"/>
-    <w:lsdException w:name="Table Columns 4" w:semiHidden="1" w:unhideWhenUsed="1"/>
-    <w:lsdException w:name="Table Columns 5" w:semiHidden="1" w:unhideWhenUsed="1"/>
-    <w:lsdException w:name="Table Grid 1" w:semiHidden="1" w:unhideWhenUsed="1"/>
-    <w:lsdException w:name="Table Grid 2" w:semiHidden="1" w:unhideWhenUsed="1"/>
-    <w:lsdException w:name="Table Grid 3" w:semiHidden="1" w:unhideWhenUsed="1"/>
-    <w:lsdException w:name="Table Grid 4" w:semiHidden="1" w:unhideWhenUsed="1"/>
-    <w:lsdException w:name="Table Grid 5" w:semiHidden="1" w:unhideWhenUsed="1"/>
-    <w:lsdException w:name="Table Grid 6" w:semiHidden="1" w:unhideWhenUsed="1"/>
-    <w:lsdException w:name="Table Grid 7" w:semiHidden="1" w:unhideWhenUsed="1"/>
-    <w:lsdException w:name="Table Grid 8" w:semiHidden="1" w:unhideWhenUsed="1"/>
-    <w:lsdException w:name="Table List 1" w:semiHidden="1" w:unhideWhenUsed="1"/>
-    <w:lsdException w:name="Table List 2" w:semiHidden="1" w:unhideWhenUsed="1"/>
-    <w:lsdException w:name="Table List 3" w:semiHidden="1" w:unhideWhenUsed="1"/>
-    <w:lsdException w:name="Table List 4" w:semiHidden="1" w:unhideWhenUsed="1"/>
-    <w:lsdException w:name="Table List 5" w:semiHidden="1" w:unhideWhenUsed="1"/>
-    <w:lsdException w:name="Table List 6" w:semiHidden="1" w:unhideWhenUsed="1"/>
-    <w:lsdException w:name="Table List 7" w:semiHidden="1" w:unhideWhenUsed="1"/>
-    <w:lsdException w:name="Table List 8" w:semiHidden="1" w:unhideWhenUsed="1"/>
-    <w:lsdException w:name="Table 3D effects 1" w:semiHidden="1" w:unhideWhenUsed="1"/>
-    <w:lsdException w:name="Table 3D effects 2" w:semiHidden="1" w:unhideWhenUsed="1"/>
-    <w:lsdException w:name="Table 3D effects 3" w:semiHidden="1" w:unhideWhenUsed="1"/>
-    <w:lsdException w:name="Table Contemporary" w:semiHidden="1" w:unhideWhenUsed="1"/>
-    <w:lsdException w:name="Table Elegant" w:semiHidden="1" w:unhideWhenUsed="1"/>
-    <w:lsdException w:name="Table Professional" w:semiHidden="1" w:unhideWhenUsed="1"/>
-    <w:lsdException w:name="Table Subtle 1" w:semiHidden="1" w:unhideWhenUsed="1"/>
-    <w:lsdException w:name="Table Subtle 2" w:semiHidden="1" w:unhideWhenUsed="1"/>
-    <w:lsdException w:name="Table Web 1" w:semiHidden="1" w:unhideWhenUsed="1"/>
-    <w:lsdException w:name="Table Web 2" w:semiHidden="1" w:unhideWhenUsed="1"/>
-    <w:lsdException w:name="Table Web 3" w:semiHidden="1" w:unhideWhenUsed="1"/>
-    <w:lsdException w:name="Balloon Text" w:semiHidden="1" w:unhideWhenUsed="1"/>
-    <w:lsdException w:name="Table Grid" w:uiPriority="39"/>
-    <w:lsdException w:name="Table Theme" w:semiHidden="1" w:unhideWhenUsed="1"/>
-    <w:lsdException w:name="Placeholder Text" w:semiHidden="1"/>
-    <w:lsdException w:name="No Spacing" w:uiPriority="1" w:qFormat="1"/>
-    <w:lsdException w:name="Light Shading" w:uiPriority="60"/>
-    <w:lsdException w:name="Light List" w:uiPriority="61"/>
-    <w:lsdException w:name="Light Grid" w:uiPriority="62"/>
-    <w:lsdException w:name="Medium Shading 1" w:uiPriority="63"/>
-    <w:lsdException w:name="Medium Shading 2" w:uiPriority="64"/>
-    <w:lsdException w:name="Medium List 1" w:uiPriority="65"/>
-    <w:lsdException w:name="Medium List 2" w:uiPriority="66"/>
-    <w:lsdException w:name="Medium Grid 1" w:uiPriority="67"/>
-    <w:lsdException w:name="Medium Grid 2" w:uiPriority="68"/>
-    <w:lsdException w:name="Medium Grid 3" w:uiPriority="69"/>
-    <w:lsdException w:name="Dark List" w:uiPriority="70"/>
-    <w:lsdException w:name="Colorful Shading" w:uiPriority="71"/>
-    <w:lsdException w:name="Colorful List" w:uiPriority="72"/>
-    <w:lsdException w:name="Colorful Grid" w:uiPriority="73"/>
-    <w:lsdException w:name="Light Shading Accent 1" w:uiPriority="60"/>
-    <w:lsdException w:name="Light List Accent 1" w:uiPriority="61"/>
-    <w:lsdException w:name="Light Grid Accent 1" w:uiPriority="62"/>
-    <w:lsdException w:name="Medium Shading 1 Accent 1" w:uiPriority="63"/>
-    <w:lsdException w:name="Medium Shading 2 Accent 1" w:uiPriority="64"/>
-    <w:lsdException w:name="Medium List 1 Accent 1" w:uiPriority="65"/>
-    <w:lsdException w:name="Revision" w:semiHidden="1"/>
-    <w:lsdException w:name="List Paragraph" w:uiPriority="34" w:qFormat="1"/>
-    <w:lsdException w:name="Quote" w:uiPriority="29" w:qFormat="1"/>
-    <w:lsdException w:name="Intense Quote" w:uiPriority="30" w:qFormat="1"/>
-    <w:lsdException w:name="Medium List 2 Accent 1" w:uiPriority="66"/>
-    <w:lsdException w:name="Medium Grid 1 Accent 1" w:uiPriority="67"/>
-    <w:lsdException w:name="Medium Grid 2 Accent 1" w:uiPriority="68"/>
-    <w:lsdException w:name="Medium Grid 3 Accent 1" w:uiPriority="69"/>
-    <w:lsdException w:name="Dark List Accent 1" w:uiPriority="70"/>
-    <w:lsdException w:name="Colorful Shading Accent 1" w:uiPriority="71"/>
-    <w:lsdException w:name="Colorful List Accent 1" w:uiPriority="72"/>
-    <w:lsdException w:name="Colorful Grid Accent 1" w:uiPriority="73"/>
-    <w:lsdException w:name="Light Shading Accent 2" w:uiPriority="60"/>
-    <w:lsdException w:name="Light List Accent 2" w:uiPriority="61"/>
-    <w:lsdException w:name="Light Grid Accent 2" w:uiPriority="62"/>
-    <w:lsdException w:name="Medium Shading 1 Accent 2" w:uiPriority="63"/>
-    <w:lsdException w:name="Medium Shading 2 Accent 2" w:uiPriority="64"/>
-    <w:lsdException w:name="Medium List 1 Accent 2" w:uiPriority="65"/>
-    <w:lsdException w:name="Medium List 2 Accent 2" w:uiPriority="66"/>
-    <w:lsdException w:name="Medium Grid 1 Accent 2" w:uiPriority="67"/>
-    <w:lsdException w:name="Medium Grid 2 Accent 2" w:uiPriority="68"/>
-    <w:lsdException w:name="Medium Grid 3 Accent 2" w:uiPriority="69"/>
-    <w:lsdException w:name="Dark List Accent 2" w:uiPriority="70"/>
-    <w:lsdException w:name="Colorful Shading Accent 2" w:uiPriority="71"/>
-    <w:lsdException w:name="Colorful List Accent 2" w:uiPriority="72"/>
-    <w:lsdException w:name="Colorful Grid Accent 2" w:uiPriority="73"/>
-    <w:lsdException w:name="Light Shading Accent 3" w:uiPriority="60"/>
-    <w:lsdException w:name="Light List Accent 3" w:uiPriority="61"/>
-    <w:lsdException w:name="Light Grid Accent 3" w:uiPriority="62"/>
-    <w:lsdException w:name="Medium Shading 1 Accent 3" w:uiPriority="63"/>
-    <w:lsdException w:name="Medium Shading 2 Accent 3" w:uiPriority="64"/>
-    <w:lsdException w:name="Medium List 1 Accent 3" w:uiPriority="65"/>
-    <w:lsdException w:name="Medium List 2 Accent 3" w:uiPriority="66"/>
-    <w:lsdException w:name="Medium Grid 1 Accent 3" w:uiPriority="67"/>
-    <w:lsdException w:name="Medium Grid 2 Accent 3" w:uiPriority="68"/>
-    <w:lsdException w:name="Medium Grid 3 Accent 3" w:uiPriority="69"/>
-    <w:lsdException w:name="Dark List Accent 3" w:uiPriority="70"/>
-    <w:lsdException w:name="Colorful Shading Accent 3" w:uiPriority="71"/>
-    <w:lsdException w:name="Colorful List Accent 3" w:uiPriority="72"/>
-    <w:lsdException w:name="Colorful Grid Accent 3" w:uiPriority="73"/>
-    <w:lsdException w:name="Light Shading Accent 4" w:uiPriority="60"/>
-    <w:lsdException w:name="Light List Accent 4" w:uiPriority="61"/>
-    <w:lsdException w:name="Light Grid Accent 4" w:uiPriority="62"/>
-    <w:lsdException w:name="Medium Shading 1 Accent 4" w:uiPriority="63"/>
-    <w:lsdException w:name="Medium Shading 2 Accent 4" w:uiPriority="64"/>
-    <w:lsdException w:name="Medium List 1 Accent 4" w:uiPriority="65"/>
-    <w:lsdException w:name="Medium List 2 Accent 4" w:uiPriority="66"/>
-    <w:lsdException w:name="Medium Grid 1 Accent 4" w:uiPriority="67"/>
-    <w:lsdException w:name="Medium Grid 2 Accent 4" w:uiPriority="68"/>
-    <w:lsdException w:name="Medium Grid 3 Accent 4" w:uiPriority="69"/>
-    <w:lsdException w:name="Dark List Accent 4" w:uiPriority="70"/>
-    <w:lsdException w:name="Colorful Shading Accent 4" w:uiPriority="71"/>
-    <w:lsdException w:name="Colorful List Accent 4" w:uiPriority="72"/>
-    <w:lsdException w:name="Colorful Grid Accent 4" w:uiPriority="73"/>
-    <w:lsdException w:name="Light Shading Accent 5" w:uiPriority="60"/>
-    <w:lsdException w:name="Light List Accent 5" w:uiPriority="61"/>
-    <w:lsdException w:name="Light Grid Accent 5" w:uiPriority="62"/>
-    <w:lsdException w:name="Medium Shading 1 Accent 5" w:uiPriority="63"/>
-    <w:lsdException w:name="Medium Shading 2 Accent 5" w:uiPriority="64"/>
-    <w:lsdException w:name="Medium List 1 Accent 5" w:uiPriority="65"/>
-    <w:lsdException w:name="Medium List 2 Accent 5" w:uiPriority="66"/>
-    <w:lsdException w:name="Medium Grid 1 Accent 5" w:uiPriority="67"/>
-    <w:lsdException w:name="Medium Grid 2 Accent 5" w:uiPriority="68"/>
-    <w:lsdException w:name="Medium Grid 3 Accent 5" w:uiPriority="69"/>
-    <w:lsdException w:name="Dark List Accent 5" w:uiPriority="70"/>
-    <w:lsdException w:name="Colorful Shading Accent 5" w:uiPriority="71"/>
-    <w:lsdException w:name="Colorful List Accent 5" w:uiPriority="72"/>
-    <w:lsdException w:name="Colorful Grid Accent 5" w:uiPriority="73"/>
-    <w:lsdException w:name="Light Shading Accent 6" w:uiPriority="60"/>
-    <w:lsdException w:name="Light List Accent 6" w:uiPriority="61"/>
-    <w:lsdException w:name="Light Grid Accent 6" w:uiPriority="62"/>
-    <w:lsdException w:name="Medium Shading 1 Accent 6" w:uiPriority="63"/>
-    <w:lsdException w:name="Medium Shading 2 Accent 6" w:uiPriority="64"/>
-    <w:lsdException w:name="Medium List 1 Accent 6" w:uiPriority="65"/>
-    <w:lsdException w:name="Medium List 2 Accent 6" w:uiPriority="66"/>
-    <w:lsdException w:name="Medium Grid 1 Accent 6" w:uiPriority="67"/>
-    <w:lsdException w:name="Medium Grid 2 Accent 6" w:uiPriority="68"/>
-    <w:lsdException w:name="Medium Grid 3 Accent 6" w:uiPriority="69"/>
-    <w:lsdException w:name="Dark List Accent 6" w:uiPriority="70"/>
-    <w:lsdException w:name="Colorful Shading Accent 6" w:uiPriority="71"/>
-    <w:lsdException w:name="Colorful List Accent 6" w:uiPriority="72"/>
-    <w:lsdException w:name="Colorful Grid Accent 6" w:uiPriority="73"/>
-    <w:lsdException w:name="Subtle Emphasis" w:uiPriority="19" w:qFormat="1"/>
-    <w:lsdException w:name="Intense Emphasis" w:uiPriority="21" w:qFormat="1"/>
-    <w:lsdException w:name="Subtle Reference" w:uiPriority="31" w:qFormat="1"/>
-    <w:lsdException w:name="Intense Reference" w:uiPriority="32" w:qFormat="1"/>
-    <w:lsdException w:name="Book Title" w:uiPriority="33" w:qFormat="1"/>
-    <w:lsdException w:name="Bibliography" w:semiHidden="1" w:uiPriority="37" w:unhideWhenUsed="1"/>
-    <w:lsdException w:name="TOC Heading" w:semiHidden="1" w:uiPriority="39" w:unhideWhenUsed="1" w:qFormat="1"/>
-    <w:lsdException w:name="Plain Table 1" w:uiPriority="41"/>
-    <w:lsdException w:name="Plain Table 2" w:uiPriority="42"/>
-    <w:lsdException w:name="Plain Table 3" w:uiPriority="43"/>
-    <w:lsdException w:name="Plain Table 4" w:uiPriority="44"/>
-    <w:lsdException w:name="Plain Table 5" w:uiPriority="45"/>
-    <w:lsdException w:name="Grid Table Light" w:uiPriority="40"/>
-    <w:lsdException w:name="Grid Table 1 Light" w:uiPriority="46"/>
-    <w:lsdException w:name="Grid Table 2" w:uiPriority="47"/>
-    <w:lsdException w:name="Grid Table 3" w:uiPriority="48"/>
-    <w:lsdException w:name="Grid Table 4" w:uiPriority="49"/>
-    <w:lsdException w:name="Grid Table 5 Dark" w:uiPriority="50"/>
-    <w:lsdException w:name="Grid Table 6 Colorful" w:uiPriority="51"/>
-    <w:lsdException w:name="Grid Table 7 Colorful" w:uiPriority="52"/>
-    <w:lsdException w:name="Grid Table 1 Light Accent 1" w:uiPriority="46"/>
-    <w:lsdException w:name="Grid Table 2 Accent 1" w:uiPriority="47"/>
-    <w:lsdException w:name="Grid Table 3 Accent 1" w:uiPriority="48"/>
-    <w:lsdException w:name="Grid Table 4 Accent 1" w:uiPriority="49"/>
-    <w:lsdException w:name="Grid Table 5 Dark Accent 1" w:uiPriority="50"/>
-    <w:lsdException w:name="Grid Table 6 Colorful Accent 1" w:uiPriority="51"/>
-    <w:lsdException w:name="Grid Table 7 Colorful Accent 1" w:uiPriority="52"/>
-    <w:lsdException w:name="Grid Table 1 Light Accent 2" w:uiPriority="46"/>
-    <w:lsdException w:name="Grid Table 2 Accent 2" w:uiPriority="47"/>
-    <w:lsdException w:name="Grid Table 3 Accent 2" w:uiPriority="48"/>
-    <w:lsdException w:name="Grid Table 4 Accent 2" w:uiPriority="49"/>
-    <w:lsdException w:name="Grid Table 5 Dark Accent 2" w:uiPriority="50"/>
-    <w:lsdException w:name="Grid Table 6 Colorful Accent 2" w:uiPriority="51"/>
-    <w:lsdException w:name="Grid Table 7 Colorful Accent 2" w:uiPriority="52"/>
-    <w:lsdException w:name="Grid Table 1 Light Accent 3" w:uiPriority="46"/>
-    <w:lsdException w:name="Grid Table 2 Accent 3" w:uiPriority="47"/>
-    <w:lsdException w:name="Grid Table 3 Accent 3" w:uiPriority="48"/>
-    <w:lsdException w:name="Grid Table 4 Accent 3" w:uiPriority="49"/>
-    <w:lsdException w:name="Grid Table 5 Dark Accent 3" w:uiPriority="50"/>
-    <w:lsdException w:name="Grid Table 6 Colorful Accent 3" w:uiPriority="51"/>
-    <w:lsdException w:name="Grid Table 7 Colorful Accent 3" w:uiPriority="52"/>
-    <w:lsdException w:name="Grid Table 1 Light Accent 4" w:uiPriority="46"/>
-    <w:lsdException w:name="Grid Table 2 Accent 4" w:uiPriority="47"/>
-    <w:lsdException w:name="Grid Table 3 Accent 4" w:uiPriority="48"/>
-    <w:lsdException w:name="Grid Table 4 Accent 4" w:uiPriority="49"/>
-    <w:lsdException w:name="Grid Table 5 Dark Accent 4" w:uiPriority="50"/>
-    <w:lsdException w:name="Grid Table 6 Colorful Accent 4" w:uiPriority="51"/>
-    <w:lsdException w:name="Grid Table 7 Colorful Accent 4" w:uiPriority="52"/>
-    <w:lsdException w:name="Grid Table 1 Light Accent 5" w:uiPriority="46"/>
-    <w:lsdException w:name="Grid Table 2 Accent 5" w:uiPriority="47"/>
-    <w:lsdException w:name="Grid Table 3 Accent 5" w:uiPriority="48"/>
-    <w:lsdException w:name="Grid Table 4 Accent 5" w:uiPriority="49"/>
-    <w:lsdException w:name="Grid Table 5 Dark Accent 5" w:uiPriority="50"/>
-    <w:lsdException w:name="Grid Table 6 Colorful Accent 5" w:uiPriority="51"/>
-    <w:lsdException w:name="Grid Table 7 Colorful Accent 5" w:uiPriority="52"/>
-    <w:lsdException w:name="Grid Table 1 Light Accent 6" w:uiPriority="46"/>
-    <w:lsdException w:name="Grid Table 2 Accent 6" w:uiPriority="47"/>
-    <w:lsdException w:name="Grid Table 3 Accent 6" w:uiPriority="48"/>
-    <w:lsdException w:name="Grid Table 4 Accent 6" w:uiPriority="49"/>
-    <w:lsdException w:name="Grid Table 5 Dark Accent 6" w:uiPriority="50"/>
-    <w:lsdException w:name="Grid Table 6 Colorful Accent 6" w:uiPriority="51"/>
-    <w:lsdException w:name="Grid Table 7 Colorful Accent 6" w:uiPriority="52"/>
-    <w:lsdException w:name="List Table 1 Light" w:uiPriority="46"/>
-    <w:lsdException w:name="List Table 2" w:uiPriority="47"/>
-    <w:lsdException w:name="List Table 3" w:uiPriority="48"/>
-    <w:lsdException w:name="List Table 4" w:uiPriority="49"/>
-    <w:lsdException w:name="List Table 5 Dark" w:uiPriority="50"/>
-    <w:lsdException w:name="List Table 6 Colorful" w:uiPriority="51"/>
-    <w:lsdException w:name="List Table 7 Colorful" w:uiPriority="52"/>
-    <w:lsdException w:name="List Table 1 Light Accent 1" w:uiPriority="46"/>
-    <w:lsdException w:name="List Table 2 Accent 1" w:uiPriority="47"/>
-    <w:lsdException w:name="List Table 3 Accent 1" w:uiPriority="48"/>
-    <w:lsdException w:name="List Table 4 Accent 1" w:uiPriority="49"/>
-    <w:lsdException w:name="List Table 5 Dark Accent 1" w:uiPriority="50"/>
-    <w:lsdException w:name="List Table 6 Colorful Accent 1" w:uiPriority="51"/>
-    <w:lsdException w:name="List Table 7 Colorful Accent 1" w:uiPriority="52"/>
-    <w:lsdException w:name="List Table 1 Light Accent 2" w:uiPriority="46"/>
-    <w:lsdException w:name="List Table 2 Accent 2" w:uiPriority="47"/>
-    <w:lsdException w:name="List Table 3 Accent 2" w:uiPriority="48"/>
-    <w:lsdException w:name="List Table 4 Accent 2" w:uiPriority="49"/>
-    <w:lsdException w:name="List Table 5 Dark Accent 2" w:uiPriority="50"/>
-    <w:lsdException w:name="List Table 6 Colorful Accent 2" w:uiPriority="51"/>
-    <w:lsdException w:name="List Table 7 Colorful Accent 2" w:uiPriority="52"/>
-    <w:lsdException w:name="List Table 1 Light Accent 3" w:uiPriority="46"/>
-    <w:lsdException w:name="List Table 2 Accent 3" w:uiPriority="47"/>
-    <w:lsdException w:name="List Table 3 Accent 3" w:uiPriority="48"/>
-    <w:lsdException w:name="List Table 4 Accent 3" w:uiPriority="49"/>
-    <w:lsdException w:name="List Table 5 Dark Accent 3" w:uiPriority="50"/>
-    <w:lsdException w:name="List Table 6 Colorful Accent 3" w:uiPriority="51"/>
-    <w:lsdException w:name="List Table 7 Colorful Accent 3" w:uiPriority="52"/>
-    <w:lsdException w:name="List Table 1 Light Accent 4" w:uiPriority="46"/>
-    <w:lsdException w:name="List Table 2 Accent 4" w:uiPriority="47"/>
-    <w:lsdException w:name="List Table 3 Accent 4" w:uiPriority="48"/>
-    <w:lsdException w:name="List Table 4 Accent 4" w:uiPriority="49"/>
-    <w:lsdException w:name="List Table 5 Dark Accent 4" w:uiPriority="50"/>
-    <w:lsdException w:name="List Table 6 Colorful Accent 4" w:uiPriority="51"/>
-    <w:lsdException w:name="List Table 7 Colorful Accent 4" w:uiPriority="52"/>
-    <w:lsdException w:name="List Table 1 Light Accent 5" w:uiPriority="46"/>
-    <w:lsdException w:name="List Table 2 Accent 5" w:uiPriority="47"/>
-    <w:lsdException w:name="List Table 3 Accent 5" w:uiPriority="48"/>
-    <w:lsdException w:name="List Table 4 Accent 5" w:uiPriority="49"/>
-    <w:lsdException w:name="List Table 5 Dark Accent 5" w:uiPriority="50"/>
-    <w:lsdException w:name="List Table 6 Colorful Accent 5" w:uiPriority="51"/>
-    <w:lsdException w:name="List Table 7 Colorful Accent 5" w:uiPriority="52"/>
-    <w:lsdException w:name="List Table 1 Light Accent 6" w:uiPriority="46"/>
-    <w:lsdException w:name="List Table 2 Accent 6" w:uiPriority="47"/>
-    <w:lsdException w:name="List Table 3 Accent 6" w:uiPriority="48"/>
-    <w:lsdException w:name="List Table 4 Accent 6" w:uiPriority="49"/>
-    <w:lsdException w:name="List Table 5 Dark Accent 6" w:uiPriority="50"/>
-    <w:lsdException w:name="List Table 6 Colorful Accent 6" w:uiPriority="51"/>
-    <w:lsdException w:name="List Table 7 Colorful Accent 6" w:uiPriority="52"/>
-    <w:lsdException w:name="Mention" w:semiHidden="1" w:unhideWhenUsed="1"/>
-    <w:lsdException w:name="Smart Hyperlink" w:semiHidden="1" w:unhideWhenUsed="1"/>
-    <w:lsdException w:name="Hashtag" w:semiHidden="1" w:unhideWhenUsed="1"/>
-    <w:lsdException w:name="Unresolved Mention" w:semiHidden="1" w:unhideWhenUsed="1"/>
-    <w:lsdException w:name="Smart Link" w:semiHidden="1" w:unhideWhenUsed="1"/>
-  </w:latentStyles>
-  <w:style w:type="paragraph" w:default="1" w:styleId="Normal">
-    <w:name w:val="Normal"/>
-    <w:qFormat/>
-  </w:style>
-  <w:style w:type="character" w:default="1" w:styleId="Policepardfaut">
-    <w:name w:val="Default Paragraph Font"/>
-    <w:uiPriority w:val="1"/>
-    <w:semiHidden/>
-    <w:unhideWhenUsed/>
-  </w:style>
-  <w:style w:type="table" w:default="1" w:styleId="TableauNormal">
-    <w:name w:val="Normal Table"/>
-    <w:uiPriority w:val="99"/>
-    <w:semiHidden/>
-    <w:unhideWhenUsed/>
-    <w:tblPr>
-      <w:tblInd w:w="0" w:type="dxa"/>
-      <w:tblCellMar>
-        <w:top w:w="0" w:type="dxa"/>
-        <w:left w:w="108" w:type="dxa"/>
-        <w:bottom w:w="0" w:type="dxa"/>
-        <w:right w:w="108" w:type="dxa"/>
-      </w:tblCellMar>
-    </w:tblPr>
-  </w:style>
-  <w:style w:type="numbering" w:default="1" w:styleId="Aucuneliste">
-    <w:name w:val="No List"/>
-    <w:uiPriority w:val="99"/>
-    <w:semiHidden/>
-    <w:unhideWhenUsed/>
-  </w:style>
-  <w:style w:type="paragraph" w:customStyle="1" w:styleId="C08FFAAC72B8D04EAAE11D37D50A9F1B">
-    <w:name w:val="C08FFAAC72B8D04EAAE11D37D50A9F1B"/>
-  </w:style>
-  <w:style w:type="paragraph" w:customStyle="1" w:styleId="15A2A95B7E0A824C92D31C886DFE2C29">
-    <w:name w:val="15A2A95B7E0A824C92D31C886DFE2C29"/>
-  </w:style>
-  <w:style w:type="paragraph" w:customStyle="1" w:styleId="3B358CA7E7FE4842A308CE9A88682FB4">
-    <w:name w:val="3B358CA7E7FE4842A308CE9A88682FB4"/>
-  </w:style>
-  <w:style w:type="paragraph" w:customStyle="1" w:styleId="A6386F73E4449548A395C0CD79FAA2B5">
-    <w:name w:val="A6386F73E4449548A395C0CD79FAA2B5"/>
-  </w:style>
-  <w:style w:type="paragraph" w:customStyle="1" w:styleId="9E00ADDB1271744DBC73B5BC99BB437A">
-    <w:name w:val="9E00ADDB1271744DBC73B5BC99BB437A"/>
-  </w:style>
-  <w:style w:type="paragraph" w:customStyle="1" w:styleId="DB518B28C2333F418406722E1A29CC4F">
-    <w:name w:val="DB518B28C2333F418406722E1A29CC4F"/>
-  </w:style>
-  <w:style w:type="paragraph" w:customStyle="1" w:styleId="E6C00BA99138B345B395F0B0D06BFBEB">
-    <w:name w:val="E6C00BA99138B345B395F0B0D06BFBEB"/>
-  </w:style>
-  <w:style w:type="paragraph" w:styleId="Listepuces">
-    <w:name w:val="List Bullet"/>
-    <w:basedOn w:val="Normal"/>
-    <w:uiPriority w:val="7"/>
-    <w:unhideWhenUsed/>
-    <w:qFormat/>
-    <w:pPr>
-      <w:numPr>
-        <w:numId w:val="1"/>
-      </w:numPr>
-      <w:spacing w:before="120" w:after="200" w:line="264" w:lineRule="auto"/>
-    </w:pPr>
-    <w:rPr>
-      <w:color w:val="44546A" w:themeColor="text2"/>
-      <w:sz w:val="22"/>
-      <w:szCs w:val="22"/>
-      <w:lang w:eastAsia="ja-JP"/>
-    </w:rPr>
-  </w:style>
-  <w:style w:type="paragraph" w:customStyle="1" w:styleId="E5E4522B28701A4786CC3B56BCA27525">
-    <w:name w:val="E5E4522B28701A4786CC3B56BCA27525"/>
-  </w:style>
-  <w:style w:type="paragraph" w:customStyle="1" w:styleId="A29364EE4A448E4E915DF587B6169923">
-    <w:name w:val="A29364EE4A448E4E915DF587B6169923"/>
-  </w:style>
-  <w:style w:type="paragraph" w:customStyle="1" w:styleId="7AD142237EA4154E957E28B36D58099C">
-    <w:name w:val="7AD142237EA4154E957E28B36D58099C"/>
-  </w:style>
-</w:styles>
-</file>
-
-<file path=word/glossary/webSettings.xml><?xml version="1.0" encoding="utf-8"?>
-<w:webSettings xmlns:mc="http://schemas.openxmlformats.org/markup-compatibility/2006" xmlns:r="http://schemas.openxmlformats.org/officeDocument/2006/relationships" xmlns:w="http://schemas.openxmlformats.org/wordprocessingml/2006/main" xmlns:w14="http://schemas.microsoft.com/office/word/2010/wordml" xmlns:w15="http://schemas.microsoft.com/office/word/2012/wordml" xmlns:w16cex="http://schemas.microsoft.com/office/word/2018/wordml/cex" xmlns:w16cid="http://schemas.microsoft.com/office/word/2016/wordml/cid" xmlns:w16="http://schemas.microsoft.com/office/word/2018/wordml" xmlns:w16sdtdh="http://schemas.microsoft.com/office/word/2020/wordml/sdtdatahash" xmlns:w16se="http://schemas.microsoft.com/office/word/2015/wordml/symex" mc:Ignorable="w14 w15 w16se w16cid w16 w16cex w16sdtdh">
-  <w:optimizeForBrowser/>
-  <w:allowPNG/>
-</w:webSettings>
 </file>
 
 <file path=word/theme/theme1.xml><?xml version="1.0" encoding="utf-8"?>

</xml_diff>